<commit_message>
correct some typos and add comment
继续写吧，算法主要部分我们用了经验回放，也就是引入了经验池，具体algorithm介绍可见nndl书，具体流程我的demo（我写的是中文的）
</commit_message>
<xml_diff>
--- a/report.docx
+++ b/report.docx
@@ -1,6 +1,6 @@
 
 <file path=word/document.xml><?xml version="1.0" encoding="utf-8"?>
-<w:document xmlns:ve="http://schemas.openxmlformats.org/markup-compatibility/2006" xmlns:o="urn:schemas-microsoft-com:office:office" xmlns:r="http://schemas.openxmlformats.org/officeDocument/2006/relationships" xmlns:m="http://schemas.openxmlformats.org/officeDocument/2006/math" xmlns:v="urn:schemas-microsoft-com:vml" xmlns:wp="http://schemas.openxmlformats.org/drawingml/2006/wordprocessingDrawing" xmlns:w10="urn:schemas-microsoft-com:office:word" xmlns:w="http://schemas.openxmlformats.org/wordprocessingml/2006/main" xmlns:wne="http://schemas.microsoft.com/office/word/2006/wordml">
+<w:document xmlns:wpc="http://schemas.microsoft.com/office/word/2010/wordprocessingCanvas" xmlns:mc="http://schemas.openxmlformats.org/markup-compatibility/2006" xmlns:o="urn:schemas-microsoft-com:office:office" xmlns:r="http://schemas.openxmlformats.org/officeDocument/2006/relationships" xmlns:m="http://schemas.openxmlformats.org/officeDocument/2006/math" xmlns:v="urn:schemas-microsoft-com:vml" xmlns:wp14="http://schemas.microsoft.com/office/word/2010/wordprocessingDrawing" xmlns:wp="http://schemas.openxmlformats.org/drawingml/2006/wordprocessingDrawing" xmlns:w10="urn:schemas-microsoft-com:office:word" xmlns:w="http://schemas.openxmlformats.org/wordprocessingml/2006/main" xmlns:w14="http://schemas.microsoft.com/office/word/2010/wordml" xmlns:w15="http://schemas.microsoft.com/office/word/2012/wordml" xmlns:wpg="http://schemas.microsoft.com/office/word/2010/wordprocessingGroup" xmlns:wpi="http://schemas.microsoft.com/office/word/2010/wordprocessingInk" xmlns:wne="http://schemas.microsoft.com/office/word/2006/wordml" xmlns:wps="http://schemas.microsoft.com/office/word/2010/wordprocessingShape" mc:Ignorable="w14 w15 wp14">
   <w:body>
     <w:p>
       <w:pPr>
@@ -12,7 +12,7 @@
         <w:jc w:val="center"/>
         <w:outlineLvl w:val="0"/>
         <w:rPr>
-          <w:rFonts w:ascii="Helvetica" w:eastAsia="宋体" w:hAnsi="Helvetica" w:cs="Helvetica" w:hint="eastAsia"/>
+          <w:rFonts w:ascii="Helvetica" w:eastAsia="宋体" w:hAnsi="Helvetica" w:cs="Helvetica"/>
           <w:b/>
           <w:bCs/>
           <w:color w:val="333333"/>
@@ -31,7 +31,7 @@
         <w:jc w:val="center"/>
         <w:outlineLvl w:val="0"/>
         <w:rPr>
-          <w:rFonts w:ascii="Helvetica" w:eastAsia="宋体" w:hAnsi="Helvetica" w:cs="Helvetica" w:hint="eastAsia"/>
+          <w:rFonts w:ascii="Helvetica" w:eastAsia="宋体" w:hAnsi="Helvetica" w:cs="Helvetica"/>
           <w:b/>
           <w:bCs/>
           <w:kern w:val="36"/>
@@ -84,7 +84,7 @@
         <w:spacing w:before="192" w:after="192"/>
         <w:jc w:val="center"/>
         <w:rPr>
-          <w:rFonts w:ascii="Helvetica" w:eastAsia="宋体" w:hAnsi="Helvetica" w:cs="Helvetica" w:hint="eastAsia"/>
+          <w:rFonts w:ascii="Helvetica" w:eastAsia="宋体" w:hAnsi="Helvetica" w:cs="Helvetica"/>
           <w:kern w:val="0"/>
           <w:sz w:val="24"/>
           <w:szCs w:val="24"/>
@@ -97,7 +97,7 @@
         <w:spacing w:before="192" w:after="192"/>
         <w:jc w:val="center"/>
         <w:rPr>
-          <w:rFonts w:ascii="Helvetica" w:eastAsia="宋体" w:hAnsi="Helvetica" w:cs="Helvetica" w:hint="eastAsia"/>
+          <w:rFonts w:ascii="Helvetica" w:eastAsia="宋体" w:hAnsi="Helvetica" w:cs="Helvetica"/>
           <w:kern w:val="0"/>
           <w:sz w:val="30"/>
           <w:szCs w:val="30"/>
@@ -119,7 +119,7 @@
         <w:spacing w:before="192" w:after="192"/>
         <w:jc w:val="center"/>
         <w:rPr>
-          <w:rFonts w:ascii="Helvetica" w:eastAsia="宋体" w:hAnsi="Helvetica" w:cs="Helvetica" w:hint="eastAsia"/>
+          <w:rFonts w:ascii="Helvetica" w:eastAsia="宋体" w:hAnsi="Helvetica" w:cs="Helvetica"/>
           <w:kern w:val="0"/>
           <w:sz w:val="24"/>
           <w:szCs w:val="24"/>
@@ -208,7 +208,7 @@
         <w:spacing w:before="192" w:after="192"/>
         <w:jc w:val="center"/>
         <w:rPr>
-          <w:rFonts w:ascii="Helvetica" w:eastAsia="宋体" w:hAnsi="Helvetica" w:cs="Helvetica" w:hint="eastAsia"/>
+          <w:rFonts w:ascii="Helvetica" w:eastAsia="宋体" w:hAnsi="Helvetica" w:cs="Helvetica"/>
           <w:b/>
           <w:bCs/>
           <w:kern w:val="0"/>
@@ -226,6 +226,96 @@
           <w:szCs w:val="24"/>
         </w:rPr>
         <w:t>Rong Ye</w:t>
+      </w:r>
+    </w:p>
+    <w:p>
+      <w:pPr>
+        <w:widowControl/>
+        <w:spacing w:before="192" w:after="192"/>
+        <w:jc w:val="center"/>
+        <w:rPr>
+          <w:rFonts w:ascii="Helvetica" w:eastAsia="宋体" w:hAnsi="Helvetica" w:cs="Helvetica"/>
+          <w:kern w:val="0"/>
+          <w:sz w:val="24"/>
+          <w:szCs w:val="24"/>
+        </w:rPr>
+      </w:pPr>
+      <w:hyperlink r:id="rId7" w:history="1">
+        <w:r>
+          <w:rPr>
+            <w:rStyle w:val="a7"/>
+            <w:rFonts w:ascii="Helvetica" w:eastAsia="宋体" w:hAnsi="Helvetica" w:cs="Helvetica"/>
+            <w:kern w:val="0"/>
+            <w:sz w:val="24"/>
+            <w:szCs w:val="24"/>
+          </w:rPr>
+          <w:t>1430069</w:t>
+        </w:r>
+        <w:r>
+          <w:rPr>
+            <w:rStyle w:val="a7"/>
+            <w:rFonts w:ascii="Helvetica" w:eastAsia="宋体" w:hAnsi="Helvetica" w:cs="Helvetica" w:hint="eastAsia"/>
+            <w:kern w:val="0"/>
+            <w:sz w:val="24"/>
+            <w:szCs w:val="24"/>
+          </w:rPr>
+          <w:t>0041</w:t>
+        </w:r>
+        <w:r>
+          <w:rPr>
+            <w:rStyle w:val="a7"/>
+            <w:rFonts w:ascii="Helvetica" w:eastAsia="宋体" w:hAnsi="Helvetica" w:cs="Helvetica"/>
+            <w:kern w:val="0"/>
+            <w:sz w:val="24"/>
+            <w:szCs w:val="24"/>
+          </w:rPr>
+          <w:t>@fudan.edu.cn</w:t>
+        </w:r>
+      </w:hyperlink>
+      <w:r>
+        <w:rPr>
+          <w:rFonts w:ascii="Helvetica" w:eastAsia="宋体" w:hAnsi="Helvetica" w:cs="Helvetica" w:hint="eastAsia"/>
+          <w:kern w:val="0"/>
+          <w:sz w:val="24"/>
+          <w:szCs w:val="24"/>
+        </w:rPr>
+        <w:br/>
+      </w:r>
+      <w:r>
+        <w:rPr>
+          <w:rFonts w:ascii="Helvetica" w:eastAsia="宋体" w:hAnsi="Helvetica" w:cs="Helvetica" w:hint="eastAsia"/>
+          <w:kern w:val="0"/>
+          <w:sz w:val="24"/>
+          <w:szCs w:val="24"/>
+        </w:rPr>
+        <w:t>Statistics</w:t>
+      </w:r>
+      <w:r>
+        <w:rPr>
+          <w:rFonts w:ascii="Helvetica" w:eastAsia="宋体" w:hAnsi="Helvetica" w:cs="Helvetica" w:hint="eastAsia"/>
+          <w:kern w:val="0"/>
+          <w:sz w:val="24"/>
+          <w:szCs w:val="24"/>
+        </w:rPr>
+        <w:br/>
+      </w:r>
+      <w:r>
+        <w:rPr>
+          <w:rFonts w:ascii="Helvetica" w:eastAsia="宋体" w:hAnsi="Helvetica" w:cs="Helvetica"/>
+          <w:kern w:val="0"/>
+          <w:sz w:val="24"/>
+          <w:szCs w:val="24"/>
+        </w:rPr>
+        <w:t xml:space="preserve">School of </w:t>
+      </w:r>
+      <w:r>
+        <w:rPr>
+          <w:rFonts w:ascii="Helvetica" w:eastAsia="宋体" w:hAnsi="Helvetica" w:cs="Helvetica" w:hint="eastAsia"/>
+          <w:kern w:val="0"/>
+          <w:sz w:val="24"/>
+          <w:szCs w:val="24"/>
+        </w:rPr>
+        <w:t>Management</w:t>
       </w:r>
     </w:p>
     <w:p>
@@ -251,6 +341,7 @@
           <w:kern w:val="0"/>
           <w:sz w:val="24"/>
           <w:szCs w:val="24"/>
+          <w:u w:val="single"/>
         </w:rPr>
       </w:pPr>
       <w:r>
@@ -282,7 +373,7 @@
         </w:rPr>
         <w:br/>
       </w:r>
-      <w:hyperlink r:id="rId7" w:history="1">
+      <w:hyperlink r:id="rId8" w:history="1">
         <w:r>
           <w:rPr>
             <w:rFonts w:ascii="Helvetica" w:eastAsia="宋体" w:hAnsi="Helvetica" w:cs="Helvetica"/>
@@ -446,7 +537,7 @@
         <w:spacing w:before="192" w:after="192" w:line="240" w:lineRule="exact"/>
         <w:jc w:val="left"/>
         <w:rPr>
-          <w:rFonts w:ascii="Helvetica" w:eastAsia="宋体" w:hAnsi="Helvetica" w:cs="Helvetica" w:hint="eastAsia"/>
+          <w:rFonts w:ascii="Helvetica" w:eastAsia="宋体" w:hAnsi="Helvetica" w:cs="Helvetica"/>
           <w:kern w:val="0"/>
           <w:sz w:val="20"/>
         </w:rPr>
@@ -502,7 +593,7 @@
                     </pic:cNvPicPr>
                   </pic:nvPicPr>
                   <pic:blipFill>
-                    <a:blip r:embed="rId8" cstate="print"/>
+                    <a:blip r:embed="rId9" cstate="print"/>
                     <a:srcRect/>
                     <a:stretch>
                       <a:fillRect/>
@@ -539,8 +630,8 @@
             <v:stroke joinstyle="miter"/>
             <v:path gradientshapeok="t" o:connecttype="rect"/>
           </v:shapetype>
-          <v:shape id="_x0000_s2050" type="#_x0000_t202" style="position:absolute;margin-left:3pt;margin-top:118.6pt;width:124.85pt;height:.05pt;z-index:251660288;mso-position-horizontal-relative:text;mso-position-vertical-relative:text" stroked="f">
-            <v:textbox style="mso-next-textbox:#_x0000_s2050;mso-fit-shape-to-text:t" inset="0,0,0,0">
+          <v:shape id="_x0000_s1026" type="#_x0000_t202" style="position:absolute;margin-left:3pt;margin-top:118.6pt;width:124.85pt;height:.05pt;z-index:251660288;mso-position-horizontal-relative:text;mso-position-vertical-relative:text" stroked="f">
+            <v:textbox style="mso-next-textbox:#_x0000_s1026;mso-fit-shape-to-text:t" inset="0,0,0,0">
               <w:txbxContent>
                 <w:p>
                   <w:pPr>
@@ -610,7 +701,23 @@
           <w:kern w:val="0"/>
           <w:sz w:val="20"/>
         </w:rPr>
-        <w:t xml:space="preserve">Othello is a two-player game on a 8 * 8 board. There are 64 identical pieces which are white on one side and black on the other. The game begins with each player having two pieces placed diagonally in the center of the board </w:t>
+        <w:t>Othello is a two-player game on a</w:t>
+      </w:r>
+      <w:r>
+        <w:rPr>
+          <w:rFonts w:ascii="Helvetica" w:eastAsia="宋体" w:hAnsi="Helvetica" w:cs="Helvetica"/>
+          <w:kern w:val="0"/>
+          <w:sz w:val="20"/>
+        </w:rPr>
+        <w:t>n</w:t>
+      </w:r>
+      <w:r>
+        <w:rPr>
+          <w:rFonts w:ascii="Helvetica" w:eastAsia="宋体" w:hAnsi="Helvetica" w:cs="Helvetica"/>
+          <w:kern w:val="0"/>
+          <w:sz w:val="20"/>
+        </w:rPr>
+        <w:t xml:space="preserve"> 8 * 8 board. There are 64 identical pieces which are white on one side and black on the other. The game begins with each player having two pieces placed diagonally in the center of the board </w:t>
       </w:r>
       <w:r>
         <w:rPr>
@@ -636,7 +743,23 @@
           <w:kern w:val="0"/>
           <w:sz w:val="20"/>
         </w:rPr>
-        <w:t>red cross</w:t>
+        <w:t>red-</w:t>
+      </w:r>
+      <w:r>
+        <w:rPr>
+          <w:rFonts w:ascii="Helvetica" w:eastAsia="宋体" w:hAnsi="Helvetica" w:cs="Helvetica" w:hint="eastAsia"/>
+          <w:kern w:val="0"/>
+          <w:sz w:val="20"/>
+        </w:rPr>
+        <w:t>cross</w:t>
+      </w:r>
+      <w:r>
+        <w:rPr>
+          <w:rFonts w:ascii="Helvetica" w:eastAsia="宋体" w:hAnsi="Helvetica" w:cs="Helvetica"/>
+          <w:kern w:val="0"/>
+          <w:sz w:val="20"/>
+        </w:rPr>
+        <w:t>es</w:t>
       </w:r>
       <w:r>
         <w:rPr>
@@ -687,7 +810,7 @@
         <w:spacing w:before="192" w:after="192" w:line="240" w:lineRule="exact"/>
         <w:jc w:val="left"/>
         <w:rPr>
-          <w:rFonts w:ascii="Helvetica" w:eastAsia="宋体" w:hAnsi="Helvetica" w:cs="Helvetica" w:hint="eastAsia"/>
+          <w:rFonts w:ascii="Helvetica" w:eastAsia="宋体" w:hAnsi="Helvetica" w:cs="Helvetica"/>
           <w:kern w:val="0"/>
           <w:sz w:val="20"/>
         </w:rPr>
@@ -710,19 +833,11 @@
       </w:r>
       <w:r>
         <w:rPr>
-          <w:rFonts w:ascii="Helvetica" w:eastAsia="宋体" w:hAnsi="Helvetica" w:cs="Helvetica" w:hint="eastAsia"/>
-          <w:kern w:val="0"/>
-          <w:sz w:val="20"/>
-        </w:rPr>
-        <w:t>D</w:t>
-      </w:r>
-      <w:r>
-        <w:rPr>
-          <w:rFonts w:ascii="Helvetica" w:eastAsia="宋体" w:hAnsi="Helvetica" w:cs="Helvetica"/>
-          <w:kern w:val="0"/>
-          <w:sz w:val="20"/>
-        </w:rPr>
-        <w:t>ifficulity</w:t>
+          <w:rFonts w:ascii="Helvetica" w:eastAsia="宋体" w:hAnsi="Helvetica" w:cs="Helvetica"/>
+          <w:kern w:val="0"/>
+          <w:sz w:val="20"/>
+        </w:rPr>
+        <w:t>Difficulty</w:t>
       </w:r>
     </w:p>
     <w:p>
@@ -731,7 +846,7 @@
         <w:spacing w:before="192" w:after="192" w:line="240" w:lineRule="exact"/>
         <w:jc w:val="left"/>
         <w:rPr>
-          <w:rFonts w:ascii="Helvetica" w:eastAsia="宋体" w:hAnsi="Helvetica" w:cs="Helvetica" w:hint="eastAsia"/>
+          <w:rFonts w:ascii="Helvetica" w:eastAsia="宋体" w:hAnsi="Helvetica" w:cs="Helvetica"/>
           <w:kern w:val="0"/>
           <w:sz w:val="20"/>
         </w:rPr>
@@ -836,13 +951,23 @@
           <w:kern w:val="0"/>
           <w:sz w:val="20"/>
         </w:rPr>
-        <w:t xml:space="preserve"> nodes [</w:t>
-      </w:r>
-      <w:r>
-        <w:rPr>
-          <w:rFonts w:ascii="Helvetica" w:eastAsia="宋体" w:hAnsi="Helvetica" w:cs="Helvetica" w:hint="eastAsia"/>
-          <w:kern w:val="0"/>
-          <w:sz w:val="20"/>
+        <w:t xml:space="preserve"> nodes </w:t>
+      </w:r>
+      <w:r>
+        <w:rPr>
+          <w:rFonts w:ascii="Helvetica" w:eastAsia="宋体" w:hAnsi="Helvetica" w:cs="Helvetica"/>
+          <w:kern w:val="0"/>
+          <w:sz w:val="20"/>
+          <w:vertAlign w:val="superscript"/>
+        </w:rPr>
+        <w:t>[</w:t>
+      </w:r>
+      <w:r>
+        <w:rPr>
+          <w:rFonts w:ascii="Helvetica" w:eastAsia="宋体" w:hAnsi="Helvetica" w:cs="Helvetica" w:hint="eastAsia"/>
+          <w:kern w:val="0"/>
+          <w:sz w:val="20"/>
+          <w:vertAlign w:val="superscript"/>
         </w:rPr>
         <w:t>5</w:t>
       </w:r>
@@ -851,8 +976,17 @@
           <w:rFonts w:ascii="Helvetica" w:eastAsia="宋体" w:hAnsi="Helvetica" w:cs="Helvetica"/>
           <w:kern w:val="0"/>
           <w:sz w:val="20"/>
-        </w:rPr>
-        <w:t xml:space="preserve">], which precludes any exhaustive search method. Othello is also characterized by a high temporal volatility: a high number of pieces can be flipped in a single move, </w:t>
+          <w:vertAlign w:val="superscript"/>
+        </w:rPr>
+        <w:t>]</w:t>
+      </w:r>
+      <w:r>
+        <w:rPr>
+          <w:rFonts w:ascii="Helvetica" w:eastAsia="宋体" w:hAnsi="Helvetica" w:cs="Helvetica"/>
+          <w:kern w:val="0"/>
+          <w:sz w:val="20"/>
+        </w:rPr>
+        <w:t xml:space="preserve">, which precludes any exhaustive search method. Othello is also characterized by a high temporal volatility: a high number of pieces can be flipped in a single move, </w:t>
       </w:r>
       <w:r>
         <w:rPr>
@@ -880,6 +1014,42 @@
           <w:sz w:val="20"/>
         </w:rPr>
         <w:t>要给个例子吗</w:t>
+      </w:r>
+      <w:r>
+        <w:rPr>
+          <w:rFonts w:ascii="Helvetica" w:eastAsia="宋体" w:hAnsi="Helvetica" w:cs="Helvetica" w:hint="eastAsia"/>
+          <w:color w:val="4F81BD" w:themeColor="accent1"/>
+          <w:kern w:val="0"/>
+          <w:sz w:val="20"/>
+        </w:rPr>
+        <w:t>，看篇幅，如果短的话，给个</w:t>
+      </w:r>
+      <w:r>
+        <w:rPr>
+          <w:rFonts w:ascii="Helvetica" w:eastAsia="宋体" w:hAnsi="Helvetica" w:cs="Helvetica" w:hint="eastAsia"/>
+          <w:color w:val="4F81BD" w:themeColor="accent1"/>
+          <w:kern w:val="0"/>
+          <w:sz w:val="20"/>
+        </w:rPr>
+        <w:t>app</w:t>
+      </w:r>
+      <w:r>
+        <w:rPr>
+          <w:rFonts w:ascii="Helvetica" w:eastAsia="宋体" w:hAnsi="Helvetica" w:cs="Helvetica" w:hint="eastAsia"/>
+          <w:color w:val="4F81BD" w:themeColor="accent1"/>
+          <w:kern w:val="0"/>
+          <w:sz w:val="20"/>
+        </w:rPr>
+        <w:t>游戏</w:t>
+      </w:r>
+      <w:r>
+        <w:rPr>
+          <w:rFonts w:ascii="Helvetica" w:eastAsia="宋体" w:hAnsi="Helvetica" w:cs="Helvetica" w:hint="eastAsia"/>
+          <w:color w:val="4F81BD" w:themeColor="accent1"/>
+          <w:kern w:val="0"/>
+          <w:sz w:val="20"/>
+        </w:rPr>
+        <w:t>截图</w:t>
       </w:r>
       <w:r>
         <w:rPr>
@@ -917,7 +1087,39 @@
           <w:kern w:val="0"/>
           <w:sz w:val="20"/>
         </w:rPr>
-        <w:t>We can also reduce states according to the mirror and rotation property of the board.[if necessary]</w:t>
+        <w:t>We can also reduce states according to the mirror and rotation property of the board</w:t>
+      </w:r>
+      <w:r>
+        <w:rPr>
+          <w:rFonts w:ascii="Helvetica" w:eastAsia="宋体" w:hAnsi="Helvetica" w:cs="Helvetica"/>
+          <w:kern w:val="0"/>
+          <w:sz w:val="20"/>
+        </w:rPr>
+        <w:t>. [</w:t>
+      </w:r>
+      <w:r>
+        <w:rPr>
+          <w:rFonts w:ascii="Helvetica" w:eastAsia="宋体" w:hAnsi="Helvetica" w:cs="Helvetica" w:hint="eastAsia"/>
+          <w:kern w:val="0"/>
+          <w:sz w:val="20"/>
+        </w:rPr>
+        <w:t>if necessary</w:t>
+      </w:r>
+      <w:r>
+        <w:rPr>
+          <w:rFonts w:ascii="Helvetica" w:eastAsia="宋体" w:hAnsi="Helvetica" w:cs="Helvetica" w:hint="eastAsia"/>
+          <w:kern w:val="0"/>
+          <w:sz w:val="20"/>
+        </w:rPr>
+        <w:t>，这个好！</w:t>
+      </w:r>
+      <w:r>
+        <w:rPr>
+          <w:rFonts w:ascii="Helvetica" w:eastAsia="宋体" w:hAnsi="Helvetica" w:cs="Helvetica" w:hint="eastAsia"/>
+          <w:kern w:val="0"/>
+          <w:sz w:val="20"/>
+        </w:rPr>
+        <w:t>]</w:t>
       </w:r>
     </w:p>
     <w:p>
@@ -953,7 +1155,7 @@
         <w:spacing w:before="192" w:after="192" w:line="240" w:lineRule="exact"/>
         <w:jc w:val="left"/>
         <w:rPr>
-          <w:rFonts w:ascii="Helvetica" w:eastAsia="宋体" w:hAnsi="Helvetica" w:cs="Helvetica" w:hint="eastAsia"/>
+          <w:rFonts w:ascii="Helvetica" w:eastAsia="宋体" w:hAnsi="Helvetica" w:cs="Helvetica"/>
           <w:kern w:val="0"/>
           <w:sz w:val="20"/>
         </w:rPr>
@@ -997,7 +1199,7 @@
         <w:spacing w:before="192" w:after="192" w:line="240" w:lineRule="exact"/>
         <w:jc w:val="left"/>
         <w:rPr>
-          <w:rFonts w:ascii="Helvetica" w:eastAsia="宋体" w:hAnsi="Helvetica" w:cs="Helvetica" w:hint="eastAsia"/>
+          <w:rFonts w:ascii="Helvetica" w:eastAsia="宋体" w:hAnsi="Helvetica" w:cs="Helvetica"/>
           <w:bCs/>
           <w:kern w:val="0"/>
           <w:sz w:val="20"/>
@@ -1145,7 +1347,7 @@
         <w:spacing w:before="192" w:after="192" w:line="240" w:lineRule="exact"/>
         <w:jc w:val="left"/>
         <w:rPr>
-          <w:rFonts w:ascii="Helvetica" w:eastAsia="宋体" w:hAnsi="Helvetica" w:cs="Helvetica" w:hint="eastAsia"/>
+          <w:rFonts w:ascii="Helvetica" w:eastAsia="宋体" w:hAnsi="Helvetica" w:cs="Helvetica"/>
           <w:kern w:val="0"/>
           <w:sz w:val="20"/>
         </w:rPr>
@@ -1354,7 +1556,25 @@
           <w:kern w:val="0"/>
           <w:sz w:val="20"/>
         </w:rPr>
-        <w:t xml:space="preserve"> algorithms Q-learning, Sarsa</w:t>
+        <w:t xml:space="preserve"> algorithms Q-learning, S</w:t>
+      </w:r>
+      <w:r>
+        <w:rPr>
+          <w:rFonts w:ascii="Helvetica" w:eastAsia="宋体" w:hAnsi="Helvetica" w:cs="Helvetica" w:hint="eastAsia"/>
+          <w:bCs/>
+          <w:kern w:val="0"/>
+          <w:sz w:val="20"/>
+        </w:rPr>
+        <w:t>A</w:t>
+      </w:r>
+      <w:r>
+        <w:rPr>
+          <w:rFonts w:ascii="Helvetica" w:eastAsia="宋体" w:hAnsi="Helvetica" w:cs="Helvetica"/>
+          <w:bCs/>
+          <w:kern w:val="0"/>
+          <w:sz w:val="20"/>
+        </w:rPr>
+        <w:t>RSA</w:t>
       </w:r>
       <w:r>
         <w:rPr>
@@ -1372,7 +1592,17 @@
           <w:kern w:val="0"/>
           <w:sz w:val="20"/>
         </w:rPr>
-        <w:t>and TD-learning. It is found that the best</w:t>
+        <w:t xml:space="preserve">and TD-learning. It is </w:t>
+      </w:r>
+      <w:r>
+        <w:rPr>
+          <w:rFonts w:ascii="Helvetica" w:eastAsia="宋体" w:hAnsi="Helvetica" w:cs="Helvetica"/>
+          <w:bCs/>
+          <w:kern w:val="0"/>
+          <w:sz w:val="20"/>
+        </w:rPr>
+        <w:lastRenderedPageBreak/>
+        <w:t>found that the best</w:t>
       </w:r>
       <w:r>
         <w:rPr>
@@ -1390,7 +1620,34 @@
           <w:kern w:val="0"/>
           <w:sz w:val="20"/>
         </w:rPr>
-        <w:t>strategy of learning differs per algorithm. Q-learning and Sarsa</w:t>
+        <w:t xml:space="preserve">strategy of learning differs per algorithm. Q-learning and </w:t>
+      </w:r>
+      <w:r>
+        <w:rPr>
+          <w:rFonts w:ascii="Helvetica" w:eastAsia="宋体" w:hAnsi="Helvetica" w:cs="Helvetica"/>
+          <w:bCs/>
+          <w:kern w:val="0"/>
+          <w:sz w:val="20"/>
+        </w:rPr>
+        <w:t>S</w:t>
+      </w:r>
+      <w:r>
+        <w:rPr>
+          <w:rFonts w:ascii="Helvetica" w:eastAsia="宋体" w:hAnsi="Helvetica" w:cs="Helvetica" w:hint="eastAsia"/>
+          <w:bCs/>
+          <w:kern w:val="0"/>
+          <w:sz w:val="20"/>
+        </w:rPr>
+        <w:t>A</w:t>
+      </w:r>
+      <w:r>
+        <w:rPr>
+          <w:rFonts w:ascii="Helvetica" w:eastAsia="宋体" w:hAnsi="Helvetica" w:cs="Helvetica"/>
+          <w:bCs/>
+          <w:kern w:val="0"/>
+          <w:sz w:val="20"/>
+        </w:rPr>
+        <w:t>RSA</w:t>
       </w:r>
       <w:r>
         <w:rPr>
@@ -1408,17 +1665,7 @@
           <w:kern w:val="0"/>
           <w:sz w:val="20"/>
         </w:rPr>
-        <w:t xml:space="preserve">perform </w:t>
-      </w:r>
-      <w:r>
-        <w:rPr>
-          <w:rFonts w:ascii="Helvetica" w:eastAsia="宋体" w:hAnsi="Helvetica" w:cs="Helvetica"/>
-          <w:bCs/>
-          <w:kern w:val="0"/>
-          <w:sz w:val="20"/>
-        </w:rPr>
-        <w:lastRenderedPageBreak/>
-        <w:t>best when trained against the fixed opponent they are</w:t>
+        <w:t>perform best when trained against the fixed opponent they are</w:t>
       </w:r>
       <w:r>
         <w:rPr>
@@ -1499,7 +1746,7 @@
         <w:spacing w:before="192" w:after="192" w:line="240" w:lineRule="exact"/>
         <w:jc w:val="left"/>
         <w:rPr>
-          <w:rFonts w:ascii="Helvetica" w:eastAsia="宋体" w:hAnsi="Helvetica" w:cs="Helvetica" w:hint="eastAsia"/>
+          <w:rFonts w:ascii="Helvetica" w:eastAsia="宋体" w:hAnsi="Helvetica" w:cs="Helvetica"/>
           <w:kern w:val="0"/>
           <w:sz w:val="20"/>
         </w:rPr>
@@ -1737,7 +1984,8 @@
         <w:spacing w:before="192" w:after="192" w:line="240" w:lineRule="exact"/>
         <w:jc w:val="left"/>
         <w:rPr>
-          <w:rFonts w:ascii="Helvetica" w:eastAsia="宋体" w:hAnsi="Helvetica" w:cs="Helvetica" w:hint="eastAsia"/>
+          <w:rFonts w:ascii="Helvetica" w:eastAsia="宋体" w:hAnsi="Helvetica" w:cs="Helvetica"/>
+          <w:bCs/>
           <w:kern w:val="0"/>
           <w:sz w:val="20"/>
         </w:rPr>
@@ -1745,10 +1993,29 @@
       <w:r>
         <w:rPr>
           <w:rFonts w:ascii="Helvetica" w:eastAsia="宋体" w:hAnsi="Helvetica" w:cs="Helvetica"/>
-          <w:kern w:val="0"/>
-          <w:sz w:val="20"/>
-        </w:rPr>
-        <w:t>[4] The best known Othello playing program is LOGISTELLO.</w:t>
+          <w:bCs/>
+          <w:kern w:val="0"/>
+          <w:sz w:val="20"/>
+        </w:rPr>
+        <w:t>[</w:t>
+      </w:r>
+      <w:r>
+        <w:rPr>
+          <w:rFonts w:ascii="Helvetica" w:eastAsia="宋体" w:hAnsi="Helvetica" w:cs="Helvetica" w:hint="eastAsia"/>
+          <w:bCs/>
+          <w:kern w:val="0"/>
+          <w:sz w:val="20"/>
+        </w:rPr>
+        <w:t>其实这部分我觉得不是很用的上</w:t>
+      </w:r>
+      <w:r>
+        <w:rPr>
+          <w:rFonts w:ascii="Helvetica" w:eastAsia="宋体" w:hAnsi="Helvetica" w:cs="Helvetica"/>
+          <w:bCs/>
+          <w:kern w:val="0"/>
+          <w:sz w:val="20"/>
+        </w:rPr>
+        <w:t>]</w:t>
       </w:r>
     </w:p>
     <w:p>
@@ -1758,7 +2025,6 @@
         <w:jc w:val="left"/>
         <w:rPr>
           <w:rFonts w:ascii="Helvetica" w:eastAsia="宋体" w:hAnsi="Helvetica" w:cs="Helvetica"/>
-          <w:bCs/>
           <w:kern w:val="0"/>
           <w:sz w:val="20"/>
         </w:rPr>
@@ -1766,6 +2032,27 @@
       <w:r>
         <w:rPr>
           <w:rFonts w:ascii="Helvetica" w:eastAsia="宋体" w:hAnsi="Helvetica" w:cs="Helvetica"/>
+          <w:kern w:val="0"/>
+          <w:sz w:val="20"/>
+        </w:rPr>
+        <w:t>[4] The best known Othello playing program is LOGISTELLO.</w:t>
+      </w:r>
+    </w:p>
+    <w:p>
+      <w:pPr>
+        <w:widowControl/>
+        <w:spacing w:before="192" w:after="192" w:line="240" w:lineRule="exact"/>
+        <w:jc w:val="left"/>
+        <w:rPr>
+          <w:rFonts w:ascii="Helvetica" w:eastAsia="宋体" w:hAnsi="Helvetica" w:cs="Helvetica"/>
+          <w:bCs/>
+          <w:kern w:val="0"/>
+          <w:sz w:val="20"/>
+        </w:rPr>
+      </w:pPr>
+      <w:r>
+        <w:rPr>
+          <w:rFonts w:ascii="Helvetica" w:eastAsia="宋体" w:hAnsi="Helvetica" w:cs="Helvetica"/>
           <w:bCs/>
           <w:kern w:val="0"/>
           <w:sz w:val="20"/>
@@ -1929,12 +2216,12 @@
       </w:r>
       <w:r>
         <w:rPr>
-          <w:rFonts w:ascii="Helvetica" w:eastAsia="宋体" w:hAnsi="Helvetica" w:cs="Helvetica" w:hint="eastAsia"/>
-          <w:bCs/>
-          <w:kern w:val="0"/>
-          <w:sz w:val="20"/>
-        </w:rPr>
-        <w:t>ntelligenc</w:t>
+          <w:rFonts w:ascii="Helvetica" w:eastAsia="宋体" w:hAnsi="Helvetica" w:cs="Helvetica"/>
+          <w:bCs/>
+          <w:kern w:val="0"/>
+          <w:sz w:val="20"/>
+        </w:rPr>
+        <w:t>ntelligence</w:t>
       </w:r>
       <w:r>
         <w:rPr>
@@ -2853,15 +3140,7 @@
             <w:kern w:val="0"/>
             <w:sz w:val="20"/>
           </w:rPr>
-          <m:t>=s, π</m:t>
-        </m:r>
-        <m:r>
-          <w:rPr>
-            <w:rFonts w:ascii="Cambria Math" w:eastAsia="宋体" w:hAnsi="Cambria Math" w:cs="Helvetica"/>
-            <w:kern w:val="0"/>
-            <w:sz w:val="20"/>
-          </w:rPr>
-          <m:t>]</m:t>
+          <m:t>=s, π]</m:t>
         </m:r>
       </m:oMath>
       <w:r>
@@ -3066,7 +3345,7 @@
         <w:spacing w:before="192" w:after="192" w:line="240" w:lineRule="exact"/>
         <w:jc w:val="left"/>
         <w:rPr>
-          <w:rFonts w:ascii="Helvetica" w:eastAsia="宋体" w:hAnsi="Helvetica" w:cs="Helvetica" w:hint="eastAsia"/>
+          <w:rFonts w:ascii="Helvetica" w:eastAsia="宋体" w:hAnsi="Helvetica" w:cs="Helvetica"/>
           <w:kern w:val="0"/>
           <w:sz w:val="20"/>
         </w:rPr>
@@ -3086,7 +3365,7 @@
         <w:spacing w:before="192" w:after="192" w:line="240" w:lineRule="exact"/>
         <w:jc w:val="left"/>
         <w:rPr>
-          <w:rFonts w:ascii="Helvetica" w:eastAsia="宋体" w:hAnsi="Helvetica" w:cs="Helvetica" w:hint="eastAsia"/>
+          <w:rFonts w:ascii="Helvetica" w:eastAsia="宋体" w:hAnsi="Helvetica" w:cs="Helvetica"/>
           <w:kern w:val="0"/>
           <w:sz w:val="20"/>
         </w:rPr>
@@ -3097,6 +3376,7 @@
           <w:kern w:val="0"/>
           <w:sz w:val="20"/>
         </w:rPr>
+        <w:lastRenderedPageBreak/>
         <w:t>During the process when our agent is playing the game, we could learning the Q-value as</w:t>
       </w:r>
     </w:p>
@@ -3106,7 +3386,7 @@
         <w:spacing w:before="192" w:after="192" w:line="240" w:lineRule="exact"/>
         <w:jc w:val="left"/>
         <w:rPr>
-          <w:rFonts w:ascii="Helvetica" w:eastAsia="宋体" w:hAnsi="Helvetica" w:cs="Helvetica" w:hint="eastAsia"/>
+          <w:rFonts w:ascii="Helvetica" w:eastAsia="宋体" w:hAnsi="Helvetica" w:cs="Helvetica"/>
           <w:kern w:val="0"/>
           <w:sz w:val="20"/>
         </w:rPr>
@@ -3365,29 +3645,7 @@
             <w:kern w:val="0"/>
             <w:sz w:val="20"/>
           </w:rPr>
-          <m:t>)</m:t>
-        </m:r>
-        <m:r>
-          <m:rPr>
-            <m:sty m:val="p"/>
-          </m:rPr>
-          <w:rPr>
-            <w:rFonts w:ascii="Cambria Math" w:eastAsia="宋体" w:hAnsi="Cambria Math" w:cs="Helvetica"/>
-            <w:kern w:val="0"/>
-            <w:sz w:val="20"/>
-          </w:rPr>
-          <m:t>+</m:t>
-        </m:r>
-        <m:r>
-          <m:rPr>
-            <m:sty m:val="p"/>
-          </m:rPr>
-          <w:rPr>
-            <w:rFonts w:ascii="Cambria Math" w:eastAsia="宋体" w:hAnsi="Cambria Math" w:cs="Helvetica"/>
-            <w:kern w:val="0"/>
-            <w:sz w:val="20"/>
-          </w:rPr>
-          <m:t>α(</m:t>
+          <m:t>)+α(</m:t>
         </m:r>
         <m:sSub>
           <m:sSubPr>
@@ -3729,7 +3987,6 @@
           <w:kern w:val="0"/>
           <w:sz w:val="20"/>
         </w:rPr>
-        <w:lastRenderedPageBreak/>
         <w:t>TD- network</w:t>
       </w:r>
       <w:r>
@@ -3826,7 +4083,39 @@
           <w:kern w:val="0"/>
           <w:sz w:val="20"/>
         </w:rPr>
-        <w:t>6) Adjust the NN by backpropating the error V new(sa t−1)− V (sa t−1)</w:t>
+        <w:t xml:space="preserve">6) Adjust the NN by </w:t>
+      </w:r>
+      <w:r>
+        <w:rPr>
+          <w:rFonts w:ascii="Helvetica" w:eastAsia="宋体" w:hAnsi="Helvetica" w:cs="Helvetica"/>
+          <w:kern w:val="0"/>
+          <w:sz w:val="20"/>
+        </w:rPr>
+        <w:t>backpropa</w:t>
+      </w:r>
+      <w:r>
+        <w:rPr>
+          <w:rFonts w:ascii="Helvetica" w:eastAsia="宋体" w:hAnsi="Helvetica" w:cs="Helvetica" w:hint="eastAsia"/>
+          <w:kern w:val="0"/>
+          <w:sz w:val="20"/>
+        </w:rPr>
+        <w:t>ga</w:t>
+      </w:r>
+      <w:r>
+        <w:rPr>
+          <w:rFonts w:ascii="Helvetica" w:eastAsia="宋体" w:hAnsi="Helvetica" w:cs="Helvetica"/>
+          <w:kern w:val="0"/>
+          <w:sz w:val="20"/>
+        </w:rPr>
+        <w:t xml:space="preserve">ting </w:t>
+      </w:r>
+      <w:r>
+        <w:rPr>
+          <w:rFonts w:ascii="Helvetica" w:eastAsia="宋体" w:hAnsi="Helvetica" w:cs="Helvetica"/>
+          <w:kern w:val="0"/>
+          <w:sz w:val="20"/>
+        </w:rPr>
+        <w:t>the error V new(sa t−1)− V (sa t−1)</w:t>
       </w:r>
       <w:r>
         <w:rPr>
@@ -3878,7 +4167,23 @@
           <w:kern w:val="0"/>
           <w:sz w:val="20"/>
         </w:rPr>
-        <w:t>Q-learing newtwork</w:t>
+        <w:t>Q-lear</w:t>
+      </w:r>
+      <w:r>
+        <w:rPr>
+          <w:rFonts w:ascii="Helvetica" w:eastAsia="宋体" w:hAnsi="Helvetica" w:cs="Helvetica"/>
+          <w:kern w:val="0"/>
+          <w:sz w:val="20"/>
+        </w:rPr>
+        <w:t>n</w:t>
+      </w:r>
+      <w:r>
+        <w:rPr>
+          <w:rFonts w:ascii="Helvetica" w:eastAsia="宋体" w:hAnsi="Helvetica" w:cs="Helvetica"/>
+          <w:kern w:val="0"/>
+          <w:sz w:val="20"/>
+        </w:rPr>
+        <w:t>ing newtwork</w:t>
       </w:r>
       <w:r>
         <w:rPr>
@@ -3974,7 +4279,23 @@
           <w:kern w:val="0"/>
           <w:sz w:val="20"/>
         </w:rPr>
-        <w:t>6) Adjust the NN by backpropating the error Q ^new(st−1; at−1) − Q ^(st−1; at−1)</w:t>
+        <w:t>6) Adjust the NN by backpropa</w:t>
+      </w:r>
+      <w:r>
+        <w:rPr>
+          <w:rFonts w:ascii="Helvetica" w:eastAsia="宋体" w:hAnsi="Helvetica" w:cs="Helvetica" w:hint="eastAsia"/>
+          <w:kern w:val="0"/>
+          <w:sz w:val="20"/>
+        </w:rPr>
+        <w:t>ga</w:t>
+      </w:r>
+      <w:r>
+        <w:rPr>
+          <w:rFonts w:ascii="Helvetica" w:eastAsia="宋体" w:hAnsi="Helvetica" w:cs="Helvetica"/>
+          <w:kern w:val="0"/>
+          <w:sz w:val="20"/>
+        </w:rPr>
+        <w:t>ting the error Q ^new(st−1; at−1) − Q ^(st−1; at−1)</w:t>
       </w:r>
       <w:r>
         <w:rPr>
@@ -4104,7 +4425,7 @@
           <w:sz w:val="42"/>
           <w:szCs w:val="42"/>
         </w:rPr>
-        <w:t>Experiement</w:t>
+        <w:t>Experiment</w:t>
       </w:r>
     </w:p>
     <w:p>
@@ -4131,7 +4452,31 @@
           <w:sz w:val="36"/>
           <w:szCs w:val="36"/>
         </w:rPr>
-        <w:t>Dataset(if used the professional database)</w:t>
+        <w:t>Dataset (</w:t>
+      </w:r>
+      <w:r>
+        <w:rPr>
+          <w:rFonts w:ascii="Helvetica" w:eastAsia="宋体" w:hAnsi="Helvetica" w:cs="Helvetica"/>
+          <w:b/>
+          <w:bCs/>
+          <w:kern w:val="0"/>
+          <w:sz w:val="36"/>
+          <w:szCs w:val="36"/>
+        </w:rPr>
+        <w:t>if used the profes</w:t>
+      </w:r>
+      <w:bookmarkStart w:id="0" w:name="_GoBack"/>
+      <w:bookmarkEnd w:id="0"/>
+      <w:r>
+        <w:rPr>
+          <w:rFonts w:ascii="Helvetica" w:eastAsia="宋体" w:hAnsi="Helvetica" w:cs="Helvetica"/>
+          <w:b/>
+          <w:bCs/>
+          <w:kern w:val="0"/>
+          <w:sz w:val="36"/>
+          <w:szCs w:val="36"/>
+        </w:rPr>
+        <w:t>sional database)</w:t>
       </w:r>
     </w:p>
     <w:p>
@@ -4339,9 +4684,10 @@
           <w:kern w:val="0"/>
           <w:sz w:val="20"/>
         </w:rPr>
+        <w:lastRenderedPageBreak/>
         <w:t xml:space="preserve">[4]M. Buro, “The evolution of strong othello programs,” in Entertainment Computing - Technology and Applications, R. Nakatsu and J. Hoshino,Eds. Kluwer, 2003, pp. 81–88. </w:t>
       </w:r>
-      <w:hyperlink r:id="rId9" w:history="1">
+      <w:hyperlink r:id="rId10" w:history="1">
         <w:r>
           <w:rPr>
             <w:rFonts w:ascii="Helvetica" w:eastAsia="宋体" w:hAnsi="Helvetica" w:cs="Helvetica"/>
@@ -4359,7 +4705,7 @@
         </w:rPr>
         <w:br/>
       </w:r>
-      <w:hyperlink r:id="rId10" w:history="1">
+      <w:hyperlink r:id="rId11" w:history="1">
         <w:r>
           <w:rPr>
             <w:rFonts w:ascii="Helvetica" w:eastAsia="宋体" w:hAnsi="Helvetica" w:cs="Helvetica"/>
@@ -4427,15 +4773,15 @@
 </file>
 
 <file path=word/endnotes.xml><?xml version="1.0" encoding="utf-8"?>
-<w:endnotes xmlns:ve="http://schemas.openxmlformats.org/markup-compatibility/2006" xmlns:o="urn:schemas-microsoft-com:office:office" xmlns:r="http://schemas.openxmlformats.org/officeDocument/2006/relationships" xmlns:m="http://schemas.openxmlformats.org/officeDocument/2006/math" xmlns:v="urn:schemas-microsoft-com:vml" xmlns:wp="http://schemas.openxmlformats.org/drawingml/2006/wordprocessingDrawing" xmlns:w10="urn:schemas-microsoft-com:office:word" xmlns:w="http://schemas.openxmlformats.org/wordprocessingml/2006/main" xmlns:wne="http://schemas.microsoft.com/office/word/2006/wordml">
-  <w:endnote w:type="separator" w:id="0">
+<w:endnotes xmlns:wpc="http://schemas.microsoft.com/office/word/2010/wordprocessingCanvas" xmlns:mc="http://schemas.openxmlformats.org/markup-compatibility/2006" xmlns:o="urn:schemas-microsoft-com:office:office" xmlns:r="http://schemas.openxmlformats.org/officeDocument/2006/relationships" xmlns:m="http://schemas.openxmlformats.org/officeDocument/2006/math" xmlns:v="urn:schemas-microsoft-com:vml" xmlns:wp14="http://schemas.microsoft.com/office/word/2010/wordprocessingDrawing" xmlns:wp="http://schemas.openxmlformats.org/drawingml/2006/wordprocessingDrawing" xmlns:w10="urn:schemas-microsoft-com:office:word" xmlns:w="http://schemas.openxmlformats.org/wordprocessingml/2006/main" xmlns:w14="http://schemas.microsoft.com/office/word/2010/wordml" xmlns:w15="http://schemas.microsoft.com/office/word/2012/wordml" xmlns:wpg="http://schemas.microsoft.com/office/word/2010/wordprocessingGroup" xmlns:wpi="http://schemas.microsoft.com/office/word/2010/wordprocessingInk" xmlns:wne="http://schemas.microsoft.com/office/word/2006/wordml" xmlns:wps="http://schemas.microsoft.com/office/word/2010/wordprocessingShape" mc:Ignorable="w14 w15 wp14">
+  <w:endnote w:type="separator" w:id="-1">
     <w:p>
       <w:r>
         <w:separator/>
       </w:r>
     </w:p>
   </w:endnote>
-  <w:endnote w:type="continuationSeparator" w:id="1">
+  <w:endnote w:type="continuationSeparator" w:id="0">
     <w:p>
       <w:r>
         <w:continuationSeparator/>
@@ -4446,15 +4792,15 @@
 </file>
 
 <file path=word/footnotes.xml><?xml version="1.0" encoding="utf-8"?>
-<w:footnotes xmlns:ve="http://schemas.openxmlformats.org/markup-compatibility/2006" xmlns:o="urn:schemas-microsoft-com:office:office" xmlns:r="http://schemas.openxmlformats.org/officeDocument/2006/relationships" xmlns:m="http://schemas.openxmlformats.org/officeDocument/2006/math" xmlns:v="urn:schemas-microsoft-com:vml" xmlns:wp="http://schemas.openxmlformats.org/drawingml/2006/wordprocessingDrawing" xmlns:w10="urn:schemas-microsoft-com:office:word" xmlns:w="http://schemas.openxmlformats.org/wordprocessingml/2006/main" xmlns:wne="http://schemas.microsoft.com/office/word/2006/wordml">
-  <w:footnote w:type="separator" w:id="0">
+<w:footnotes xmlns:wpc="http://schemas.microsoft.com/office/word/2010/wordprocessingCanvas" xmlns:mc="http://schemas.openxmlformats.org/markup-compatibility/2006" xmlns:o="urn:schemas-microsoft-com:office:office" xmlns:r="http://schemas.openxmlformats.org/officeDocument/2006/relationships" xmlns:m="http://schemas.openxmlformats.org/officeDocument/2006/math" xmlns:v="urn:schemas-microsoft-com:vml" xmlns:wp14="http://schemas.microsoft.com/office/word/2010/wordprocessingDrawing" xmlns:wp="http://schemas.openxmlformats.org/drawingml/2006/wordprocessingDrawing" xmlns:w10="urn:schemas-microsoft-com:office:word" xmlns:w="http://schemas.openxmlformats.org/wordprocessingml/2006/main" xmlns:w14="http://schemas.microsoft.com/office/word/2010/wordml" xmlns:w15="http://schemas.microsoft.com/office/word/2012/wordml" xmlns:wpg="http://schemas.microsoft.com/office/word/2010/wordprocessingGroup" xmlns:wpi="http://schemas.microsoft.com/office/word/2010/wordprocessingInk" xmlns:wne="http://schemas.microsoft.com/office/word/2006/wordml" xmlns:wps="http://schemas.microsoft.com/office/word/2010/wordprocessingShape" mc:Ignorable="w14 w15 wp14">
+  <w:footnote w:type="separator" w:id="-1">
     <w:p>
       <w:r>
         <w:separator/>
       </w:r>
     </w:p>
   </w:footnote>
-  <w:footnote w:type="continuationSeparator" w:id="1">
+  <w:footnote w:type="continuationSeparator" w:id="0">
     <w:p>
       <w:r>
         <w:continuationSeparator/>
@@ -4465,7 +4811,7 @@
 </file>
 
 <file path=word/styles.xml><?xml version="1.0" encoding="utf-8"?>
-<w:styles xmlns:r="http://schemas.openxmlformats.org/officeDocument/2006/relationships" xmlns:w="http://schemas.openxmlformats.org/wordprocessingml/2006/main">
+<w:styles xmlns:mc="http://schemas.openxmlformats.org/markup-compatibility/2006" xmlns:r="http://schemas.openxmlformats.org/officeDocument/2006/relationships" xmlns:w="http://schemas.openxmlformats.org/wordprocessingml/2006/main" xmlns:w14="http://schemas.microsoft.com/office/word/2010/wordml" xmlns:w15="http://schemas.microsoft.com/office/word/2012/wordml" mc:Ignorable="w14 w15">
   <w:docDefaults>
     <w:rPrDefault>
       <w:rPr>
@@ -4478,144 +4824,378 @@
     </w:rPrDefault>
     <w:pPrDefault/>
   </w:docDefaults>
-  <w:latentStyles w:defLockedState="0" w:defUIPriority="99" w:defSemiHidden="1" w:defUnhideWhenUsed="1" w:defQFormat="0" w:count="267">
-    <w:lsdException w:name="Normal" w:semiHidden="0" w:uiPriority="0" w:unhideWhenUsed="0" w:qFormat="1"/>
-    <w:lsdException w:name="heading 1" w:semiHidden="0" w:uiPriority="9" w:unhideWhenUsed="0" w:qFormat="1"/>
-    <w:lsdException w:name="heading 2" w:uiPriority="9" w:qFormat="1"/>
-    <w:lsdException w:name="heading 3" w:uiPriority="9" w:qFormat="1"/>
-    <w:lsdException w:name="heading 4" w:uiPriority="9" w:qFormat="1"/>
-    <w:lsdException w:name="heading 5" w:uiPriority="9" w:qFormat="1"/>
-    <w:lsdException w:name="heading 6" w:uiPriority="9" w:qFormat="1"/>
-    <w:lsdException w:name="heading 7" w:uiPriority="9" w:qFormat="1"/>
-    <w:lsdException w:name="heading 8" w:uiPriority="9" w:qFormat="1"/>
-    <w:lsdException w:name="heading 9" w:uiPriority="9" w:qFormat="1"/>
-    <w:lsdException w:name="toc 1" w:uiPriority="39"/>
-    <w:lsdException w:name="toc 2" w:uiPriority="39"/>
-    <w:lsdException w:name="toc 3" w:uiPriority="39"/>
-    <w:lsdException w:name="toc 4" w:uiPriority="39"/>
-    <w:lsdException w:name="toc 5" w:uiPriority="39"/>
-    <w:lsdException w:name="toc 6" w:uiPriority="39"/>
-    <w:lsdException w:name="toc 7" w:uiPriority="39"/>
-    <w:lsdException w:name="toc 8" w:uiPriority="39"/>
-    <w:lsdException w:name="toc 9" w:uiPriority="39"/>
-    <w:lsdException w:name="caption" w:uiPriority="35" w:qFormat="1"/>
-    <w:lsdException w:name="Title" w:semiHidden="0" w:uiPriority="10" w:unhideWhenUsed="0" w:qFormat="1"/>
-    <w:lsdException w:name="Default Paragraph Font" w:uiPriority="1"/>
-    <w:lsdException w:name="Subtitle" w:semiHidden="0" w:uiPriority="11" w:unhideWhenUsed="0" w:qFormat="1"/>
-    <w:lsdException w:name="Strong" w:semiHidden="0" w:uiPriority="22" w:unhideWhenUsed="0" w:qFormat="1"/>
-    <w:lsdException w:name="Emphasis" w:semiHidden="0" w:uiPriority="20" w:unhideWhenUsed="0" w:qFormat="1"/>
-    <w:lsdException w:name="Table Grid" w:semiHidden="0" w:uiPriority="59" w:unhideWhenUsed="0"/>
-    <w:lsdException w:name="Placeholder Text" w:unhideWhenUsed="0"/>
-    <w:lsdException w:name="No Spacing" w:semiHidden="0" w:uiPriority="1" w:unhideWhenUsed="0" w:qFormat="1"/>
-    <w:lsdException w:name="Light Shading" w:semiHidden="0" w:uiPriority="60" w:unhideWhenUsed="0"/>
-    <w:lsdException w:name="Light List" w:semiHidden="0" w:uiPriority="61" w:unhideWhenUsed="0"/>
-    <w:lsdException w:name="Light Grid" w:semiHidden="0" w:uiPriority="62" w:unhideWhenUsed="0"/>
-    <w:lsdException w:name="Medium Shading 1" w:semiHidden="0" w:uiPriority="63" w:unhideWhenUsed="0"/>
-    <w:lsdException w:name="Medium Shading 2" w:semiHidden="0" w:uiPriority="64" w:unhideWhenUsed="0"/>
-    <w:lsdException w:name="Medium List 1" w:semiHidden="0" w:uiPriority="65" w:unhideWhenUsed="0"/>
-    <w:lsdException w:name="Medium List 2" w:semiHidden="0" w:uiPriority="66" w:unhideWhenUsed="0"/>
-    <w:lsdException w:name="Medium Grid 1" w:semiHidden="0" w:uiPriority="67" w:unhideWhenUsed="0"/>
-    <w:lsdException w:name="Medium Grid 2" w:semiHidden="0" w:uiPriority="68" w:unhideWhenUsed="0"/>
-    <w:lsdException w:name="Medium Grid 3" w:semiHidden="0" w:uiPriority="69" w:unhideWhenUsed="0"/>
-    <w:lsdException w:name="Dark List" w:semiHidden="0" w:uiPriority="70" w:unhideWhenUsed="0"/>
-    <w:lsdException w:name="Colorful Shading" w:semiHidden="0" w:uiPriority="71" w:unhideWhenUsed="0"/>
-    <w:lsdException w:name="Colorful List" w:semiHidden="0" w:uiPriority="72" w:unhideWhenUsed="0"/>
-    <w:lsdException w:name="Colorful Grid" w:semiHidden="0" w:uiPriority="73" w:unhideWhenUsed="0"/>
-    <w:lsdException w:name="Light Shading Accent 1" w:semiHidden="0" w:uiPriority="60" w:unhideWhenUsed="0"/>
-    <w:lsdException w:name="Light List Accent 1" w:semiHidden="0" w:uiPriority="61" w:unhideWhenUsed="0"/>
-    <w:lsdException w:name="Light Grid Accent 1" w:semiHidden="0" w:uiPriority="62" w:unhideWhenUsed="0"/>
-    <w:lsdException w:name="Medium Shading 1 Accent 1" w:semiHidden="0" w:uiPriority="63" w:unhideWhenUsed="0"/>
-    <w:lsdException w:name="Medium Shading 2 Accent 1" w:semiHidden="0" w:uiPriority="64" w:unhideWhenUsed="0"/>
-    <w:lsdException w:name="Medium List 1 Accent 1" w:semiHidden="0" w:uiPriority="65" w:unhideWhenUsed="0"/>
-    <w:lsdException w:name="Revision" w:unhideWhenUsed="0"/>
-    <w:lsdException w:name="List Paragraph" w:semiHidden="0" w:uiPriority="34" w:unhideWhenUsed="0" w:qFormat="1"/>
-    <w:lsdException w:name="Quote" w:semiHidden="0" w:uiPriority="29" w:unhideWhenUsed="0" w:qFormat="1"/>
-    <w:lsdException w:name="Intense Quote" w:semiHidden="0" w:uiPriority="30" w:unhideWhenUsed="0" w:qFormat="1"/>
-    <w:lsdException w:name="Medium List 2 Accent 1" w:semiHidden="0" w:uiPriority="66" w:unhideWhenUsed="0"/>
-    <w:lsdException w:name="Medium Grid 1 Accent 1" w:semiHidden="0" w:uiPriority="67" w:unhideWhenUsed="0"/>
-    <w:lsdException w:name="Medium Grid 2 Accent 1" w:semiHidden="0" w:uiPriority="68" w:unhideWhenUsed="0"/>
-    <w:lsdException w:name="Medium Grid 3 Accent 1" w:semiHidden="0" w:uiPriority="69" w:unhideWhenUsed="0"/>
-    <w:lsdException w:name="Dark List Accent 1" w:semiHidden="0" w:uiPriority="70" w:unhideWhenUsed="0"/>
-    <w:lsdException w:name="Colorful Shading Accent 1" w:semiHidden="0" w:uiPriority="71" w:unhideWhenUsed="0"/>
-    <w:lsdException w:name="Colorful List Accent 1" w:semiHidden="0" w:uiPriority="72" w:unhideWhenUsed="0"/>
-    <w:lsdException w:name="Colorful Grid Accent 1" w:semiHidden="0" w:uiPriority="73" w:unhideWhenUsed="0"/>
-    <w:lsdException w:name="Light Shading Accent 2" w:semiHidden="0" w:uiPriority="60" w:unhideWhenUsed="0"/>
-    <w:lsdException w:name="Light List Accent 2" w:semiHidden="0" w:uiPriority="61" w:unhideWhenUsed="0"/>
-    <w:lsdException w:name="Light Grid Accent 2" w:semiHidden="0" w:uiPriority="62" w:unhideWhenUsed="0"/>
-    <w:lsdException w:name="Medium Shading 1 Accent 2" w:semiHidden="0" w:uiPriority="63" w:unhideWhenUsed="0"/>
-    <w:lsdException w:name="Medium Shading 2 Accent 2" w:semiHidden="0" w:uiPriority="64" w:unhideWhenUsed="0"/>
-    <w:lsdException w:name="Medium List 1 Accent 2" w:semiHidden="0" w:uiPriority="65" w:unhideWhenUsed="0"/>
-    <w:lsdException w:name="Medium List 2 Accent 2" w:semiHidden="0" w:uiPriority="66" w:unhideWhenUsed="0"/>
-    <w:lsdException w:name="Medium Grid 1 Accent 2" w:semiHidden="0" w:uiPriority="67" w:unhideWhenUsed="0"/>
-    <w:lsdException w:name="Medium Grid 2 Accent 2" w:semiHidden="0" w:uiPriority="68" w:unhideWhenUsed="0"/>
-    <w:lsdException w:name="Medium Grid 3 Accent 2" w:semiHidden="0" w:uiPriority="69" w:unhideWhenUsed="0"/>
-    <w:lsdException w:name="Dark List Accent 2" w:semiHidden="0" w:uiPriority="70" w:unhideWhenUsed="0"/>
-    <w:lsdException w:name="Colorful Shading Accent 2" w:semiHidden="0" w:uiPriority="71" w:unhideWhenUsed="0"/>
-    <w:lsdException w:name="Colorful List Accent 2" w:semiHidden="0" w:uiPriority="72" w:unhideWhenUsed="0"/>
-    <w:lsdException w:name="Colorful Grid Accent 2" w:semiHidden="0" w:uiPriority="73" w:unhideWhenUsed="0"/>
-    <w:lsdException w:name="Light Shading Accent 3" w:semiHidden="0" w:uiPriority="60" w:unhideWhenUsed="0"/>
-    <w:lsdException w:name="Light List Accent 3" w:semiHidden="0" w:uiPriority="61" w:unhideWhenUsed="0"/>
-    <w:lsdException w:name="Light Grid Accent 3" w:semiHidden="0" w:uiPriority="62" w:unhideWhenUsed="0"/>
-    <w:lsdException w:name="Medium Shading 1 Accent 3" w:semiHidden="0" w:uiPriority="63" w:unhideWhenUsed="0"/>
-    <w:lsdException w:name="Medium Shading 2 Accent 3" w:semiHidden="0" w:uiPriority="64" w:unhideWhenUsed="0"/>
-    <w:lsdException w:name="Medium List 1 Accent 3" w:semiHidden="0" w:uiPriority="65" w:unhideWhenUsed="0"/>
-    <w:lsdException w:name="Medium List 2 Accent 3" w:semiHidden="0" w:uiPriority="66" w:unhideWhenUsed="0"/>
-    <w:lsdException w:name="Medium Grid 1 Accent 3" w:semiHidden="0" w:uiPriority="67" w:unhideWhenUsed="0"/>
-    <w:lsdException w:name="Medium Grid 2 Accent 3" w:semiHidden="0" w:uiPriority="68" w:unhideWhenUsed="0"/>
-    <w:lsdException w:name="Medium Grid 3 Accent 3" w:semiHidden="0" w:uiPriority="69" w:unhideWhenUsed="0"/>
-    <w:lsdException w:name="Dark List Accent 3" w:semiHidden="0" w:uiPriority="70" w:unhideWhenUsed="0"/>
-    <w:lsdException w:name="Colorful Shading Accent 3" w:semiHidden="0" w:uiPriority="71" w:unhideWhenUsed="0"/>
-    <w:lsdException w:name="Colorful List Accent 3" w:semiHidden="0" w:uiPriority="72" w:unhideWhenUsed="0"/>
-    <w:lsdException w:name="Colorful Grid Accent 3" w:semiHidden="0" w:uiPriority="73" w:unhideWhenUsed="0"/>
-    <w:lsdException w:name="Light Shading Accent 4" w:semiHidden="0" w:uiPriority="60" w:unhideWhenUsed="0"/>
-    <w:lsdException w:name="Light List Accent 4" w:semiHidden="0" w:uiPriority="61" w:unhideWhenUsed="0"/>
-    <w:lsdException w:name="Light Grid Accent 4" w:semiHidden="0" w:uiPriority="62" w:unhideWhenUsed="0"/>
-    <w:lsdException w:name="Medium Shading 1 Accent 4" w:semiHidden="0" w:uiPriority="63" w:unhideWhenUsed="0"/>
-    <w:lsdException w:name="Medium Shading 2 Accent 4" w:semiHidden="0" w:uiPriority="64" w:unhideWhenUsed="0"/>
-    <w:lsdException w:name="Medium List 1 Accent 4" w:semiHidden="0" w:uiPriority="65" w:unhideWhenUsed="0"/>
-    <w:lsdException w:name="Medium List 2 Accent 4" w:semiHidden="0" w:uiPriority="66" w:unhideWhenUsed="0"/>
-    <w:lsdException w:name="Medium Grid 1 Accent 4" w:semiHidden="0" w:uiPriority="67" w:unhideWhenUsed="0"/>
-    <w:lsdException w:name="Medium Grid 2 Accent 4" w:semiHidden="0" w:uiPriority="68" w:unhideWhenUsed="0"/>
-    <w:lsdException w:name="Medium Grid 3 Accent 4" w:semiHidden="0" w:uiPriority="69" w:unhideWhenUsed="0"/>
-    <w:lsdException w:name="Dark List Accent 4" w:semiHidden="0" w:uiPriority="70" w:unhideWhenUsed="0"/>
-    <w:lsdException w:name="Colorful Shading Accent 4" w:semiHidden="0" w:uiPriority="71" w:unhideWhenUsed="0"/>
-    <w:lsdException w:name="Colorful List Accent 4" w:semiHidden="0" w:uiPriority="72" w:unhideWhenUsed="0"/>
-    <w:lsdException w:name="Colorful Grid Accent 4" w:semiHidden="0" w:uiPriority="73" w:unhideWhenUsed="0"/>
-    <w:lsdException w:name="Light Shading Accent 5" w:semiHidden="0" w:uiPriority="60" w:unhideWhenUsed="0"/>
-    <w:lsdException w:name="Light List Accent 5" w:semiHidden="0" w:uiPriority="61" w:unhideWhenUsed="0"/>
-    <w:lsdException w:name="Light Grid Accent 5" w:semiHidden="0" w:uiPriority="62" w:unhideWhenUsed="0"/>
-    <w:lsdException w:name="Medium Shading 1 Accent 5" w:semiHidden="0" w:uiPriority="63" w:unhideWhenUsed="0"/>
-    <w:lsdException w:name="Medium Shading 2 Accent 5" w:semiHidden="0" w:uiPriority="64" w:unhideWhenUsed="0"/>
-    <w:lsdException w:name="Medium List 1 Accent 5" w:semiHidden="0" w:uiPriority="65" w:unhideWhenUsed="0"/>
-    <w:lsdException w:name="Medium List 2 Accent 5" w:semiHidden="0" w:uiPriority="66" w:unhideWhenUsed="0"/>
-    <w:lsdException w:name="Medium Grid 1 Accent 5" w:semiHidden="0" w:uiPriority="67" w:unhideWhenUsed="0"/>
-    <w:lsdException w:name="Medium Grid 2 Accent 5" w:semiHidden="0" w:uiPriority="68" w:unhideWhenUsed="0"/>
-    <w:lsdException w:name="Medium Grid 3 Accent 5" w:semiHidden="0" w:uiPriority="69" w:unhideWhenUsed="0"/>
-    <w:lsdException w:name="Dark List Accent 5" w:semiHidden="0" w:uiPriority="70" w:unhideWhenUsed="0"/>
-    <w:lsdException w:name="Colorful Shading Accent 5" w:semiHidden="0" w:uiPriority="71" w:unhideWhenUsed="0"/>
-    <w:lsdException w:name="Colorful List Accent 5" w:semiHidden="0" w:uiPriority="72" w:unhideWhenUsed="0"/>
-    <w:lsdException w:name="Colorful Grid Accent 5" w:semiHidden="0" w:uiPriority="73" w:unhideWhenUsed="0"/>
-    <w:lsdException w:name="Light Shading Accent 6" w:semiHidden="0" w:uiPriority="60" w:unhideWhenUsed="0"/>
-    <w:lsdException w:name="Light List Accent 6" w:semiHidden="0" w:uiPriority="61" w:unhideWhenUsed="0"/>
-    <w:lsdException w:name="Light Grid Accent 6" w:semiHidden="0" w:uiPriority="62" w:unhideWhenUsed="0"/>
-    <w:lsdException w:name="Medium Shading 1 Accent 6" w:semiHidden="0" w:uiPriority="63" w:unhideWhenUsed="0"/>
-    <w:lsdException w:name="Medium Shading 2 Accent 6" w:semiHidden="0" w:uiPriority="64" w:unhideWhenUsed="0"/>
-    <w:lsdException w:name="Medium List 1 Accent 6" w:semiHidden="0" w:uiPriority="65" w:unhideWhenUsed="0"/>
-    <w:lsdException w:name="Medium List 2 Accent 6" w:semiHidden="0" w:uiPriority="66" w:unhideWhenUsed="0"/>
-    <w:lsdException w:name="Medium Grid 1 Accent 6" w:semiHidden="0" w:uiPriority="67" w:unhideWhenUsed="0"/>
-    <w:lsdException w:name="Medium Grid 2 Accent 6" w:semiHidden="0" w:uiPriority="68" w:unhideWhenUsed="0"/>
-    <w:lsdException w:name="Medium Grid 3 Accent 6" w:semiHidden="0" w:uiPriority="69" w:unhideWhenUsed="0"/>
-    <w:lsdException w:name="Dark List Accent 6" w:semiHidden="0" w:uiPriority="70" w:unhideWhenUsed="0"/>
-    <w:lsdException w:name="Colorful Shading Accent 6" w:semiHidden="0" w:uiPriority="71" w:unhideWhenUsed="0"/>
-    <w:lsdException w:name="Colorful List Accent 6" w:semiHidden="0" w:uiPriority="72" w:unhideWhenUsed="0"/>
-    <w:lsdException w:name="Colorful Grid Accent 6" w:semiHidden="0" w:uiPriority="73" w:unhideWhenUsed="0"/>
-    <w:lsdException w:name="Subtle Emphasis" w:semiHidden="0" w:uiPriority="19" w:unhideWhenUsed="0" w:qFormat="1"/>
-    <w:lsdException w:name="Intense Emphasis" w:semiHidden="0" w:uiPriority="21" w:unhideWhenUsed="0" w:qFormat="1"/>
-    <w:lsdException w:name="Subtle Reference" w:semiHidden="0" w:uiPriority="31" w:unhideWhenUsed="0" w:qFormat="1"/>
-    <w:lsdException w:name="Intense Reference" w:semiHidden="0" w:uiPriority="32" w:unhideWhenUsed="0" w:qFormat="1"/>
-    <w:lsdException w:name="Book Title" w:semiHidden="0" w:uiPriority="33" w:unhideWhenUsed="0" w:qFormat="1"/>
-    <w:lsdException w:name="Bibliography" w:uiPriority="37"/>
-    <w:lsdException w:name="TOC Heading" w:uiPriority="39" w:qFormat="1"/>
+  <w:latentStyles w:defLockedState="0" w:defUIPriority="99" w:defSemiHidden="0" w:defUnhideWhenUsed="0" w:defQFormat="0" w:count="371">
+    <w:lsdException w:name="Normal" w:uiPriority="0" w:qFormat="1"/>
+    <w:lsdException w:name="heading 1" w:uiPriority="9" w:qFormat="1"/>
+    <w:lsdException w:name="heading 2" w:semiHidden="1" w:uiPriority="9" w:unhideWhenUsed="1" w:qFormat="1"/>
+    <w:lsdException w:name="heading 3" w:semiHidden="1" w:uiPriority="9" w:unhideWhenUsed="1" w:qFormat="1"/>
+    <w:lsdException w:name="heading 4" w:semiHidden="1" w:uiPriority="9" w:unhideWhenUsed="1" w:qFormat="1"/>
+    <w:lsdException w:name="heading 5" w:semiHidden="1" w:uiPriority="9" w:unhideWhenUsed="1" w:qFormat="1"/>
+    <w:lsdException w:name="heading 6" w:semiHidden="1" w:uiPriority="9" w:unhideWhenUsed="1" w:qFormat="1"/>
+    <w:lsdException w:name="heading 7" w:semiHidden="1" w:uiPriority="9" w:unhideWhenUsed="1" w:qFormat="1"/>
+    <w:lsdException w:name="heading 8" w:semiHidden="1" w:uiPriority="9" w:unhideWhenUsed="1" w:qFormat="1"/>
+    <w:lsdException w:name="heading 9" w:semiHidden="1" w:uiPriority="9" w:unhideWhenUsed="1" w:qFormat="1"/>
+    <w:lsdException w:name="index 1" w:semiHidden="1" w:unhideWhenUsed="1"/>
+    <w:lsdException w:name="index 2" w:semiHidden="1" w:unhideWhenUsed="1"/>
+    <w:lsdException w:name="index 3" w:semiHidden="1" w:unhideWhenUsed="1"/>
+    <w:lsdException w:name="index 4" w:semiHidden="1" w:unhideWhenUsed="1"/>
+    <w:lsdException w:name="index 5" w:semiHidden="1" w:unhideWhenUsed="1"/>
+    <w:lsdException w:name="index 6" w:semiHidden="1" w:unhideWhenUsed="1"/>
+    <w:lsdException w:name="index 7" w:semiHidden="1" w:unhideWhenUsed="1"/>
+    <w:lsdException w:name="index 8" w:semiHidden="1" w:unhideWhenUsed="1"/>
+    <w:lsdException w:name="index 9" w:semiHidden="1" w:unhideWhenUsed="1"/>
+    <w:lsdException w:name="toc 1" w:semiHidden="1" w:uiPriority="39" w:unhideWhenUsed="1"/>
+    <w:lsdException w:name="toc 2" w:semiHidden="1" w:uiPriority="39" w:unhideWhenUsed="1"/>
+    <w:lsdException w:name="toc 3" w:semiHidden="1" w:uiPriority="39" w:unhideWhenUsed="1"/>
+    <w:lsdException w:name="toc 4" w:semiHidden="1" w:uiPriority="39" w:unhideWhenUsed="1"/>
+    <w:lsdException w:name="toc 5" w:semiHidden="1" w:uiPriority="39" w:unhideWhenUsed="1"/>
+    <w:lsdException w:name="toc 6" w:semiHidden="1" w:uiPriority="39" w:unhideWhenUsed="1"/>
+    <w:lsdException w:name="toc 7" w:semiHidden="1" w:uiPriority="39" w:unhideWhenUsed="1"/>
+    <w:lsdException w:name="toc 8" w:semiHidden="1" w:uiPriority="39" w:unhideWhenUsed="1"/>
+    <w:lsdException w:name="toc 9" w:semiHidden="1" w:uiPriority="39" w:unhideWhenUsed="1"/>
+    <w:lsdException w:name="Normal Indent" w:semiHidden="1" w:unhideWhenUsed="1"/>
+    <w:lsdException w:name="footnote text" w:semiHidden="1" w:unhideWhenUsed="1"/>
+    <w:lsdException w:name="annotation text" w:semiHidden="1" w:unhideWhenUsed="1"/>
+    <w:lsdException w:name="header" w:semiHidden="1" w:unhideWhenUsed="1"/>
+    <w:lsdException w:name="footer" w:semiHidden="1" w:unhideWhenUsed="1"/>
+    <w:lsdException w:name="index heading" w:semiHidden="1" w:unhideWhenUsed="1"/>
+    <w:lsdException w:name="caption" w:semiHidden="1" w:uiPriority="35" w:unhideWhenUsed="1" w:qFormat="1"/>
+    <w:lsdException w:name="table of figures" w:semiHidden="1" w:unhideWhenUsed="1"/>
+    <w:lsdException w:name="envelope address" w:semiHidden="1" w:unhideWhenUsed="1"/>
+    <w:lsdException w:name="envelope return" w:semiHidden="1" w:unhideWhenUsed="1"/>
+    <w:lsdException w:name="footnote reference" w:semiHidden="1" w:unhideWhenUsed="1"/>
+    <w:lsdException w:name="annotation reference" w:semiHidden="1" w:unhideWhenUsed="1"/>
+    <w:lsdException w:name="line number" w:semiHidden="1" w:unhideWhenUsed="1"/>
+    <w:lsdException w:name="page number" w:semiHidden="1" w:unhideWhenUsed="1"/>
+    <w:lsdException w:name="endnote reference" w:semiHidden="1" w:unhideWhenUsed="1"/>
+    <w:lsdException w:name="endnote text" w:semiHidden="1" w:unhideWhenUsed="1"/>
+    <w:lsdException w:name="table of authorities" w:semiHidden="1" w:unhideWhenUsed="1"/>
+    <w:lsdException w:name="macro" w:semiHidden="1" w:unhideWhenUsed="1"/>
+    <w:lsdException w:name="toa heading" w:semiHidden="1" w:unhideWhenUsed="1"/>
+    <w:lsdException w:name="List" w:semiHidden="1" w:unhideWhenUsed="1"/>
+    <w:lsdException w:name="List Bullet" w:semiHidden="1" w:unhideWhenUsed="1"/>
+    <w:lsdException w:name="List Number" w:semiHidden="1" w:unhideWhenUsed="1"/>
+    <w:lsdException w:name="List 2" w:semiHidden="1" w:unhideWhenUsed="1"/>
+    <w:lsdException w:name="List 3" w:semiHidden="1" w:unhideWhenUsed="1"/>
+    <w:lsdException w:name="List 4" w:semiHidden="1" w:unhideWhenUsed="1"/>
+    <w:lsdException w:name="List 5" w:semiHidden="1" w:unhideWhenUsed="1"/>
+    <w:lsdException w:name="List Bullet 2" w:semiHidden="1" w:unhideWhenUsed="1"/>
+    <w:lsdException w:name="List Bullet 3" w:semiHidden="1" w:unhideWhenUsed="1"/>
+    <w:lsdException w:name="List Bullet 4" w:semiHidden="1" w:unhideWhenUsed="1"/>
+    <w:lsdException w:name="List Bullet 5" w:semiHidden="1" w:unhideWhenUsed="1"/>
+    <w:lsdException w:name="List Number 2" w:semiHidden="1" w:unhideWhenUsed="1"/>
+    <w:lsdException w:name="List Number 3" w:semiHidden="1" w:unhideWhenUsed="1"/>
+    <w:lsdException w:name="List Number 4" w:semiHidden="1" w:unhideWhenUsed="1"/>
+    <w:lsdException w:name="List Number 5" w:semiHidden="1" w:unhideWhenUsed="1"/>
+    <w:lsdException w:name="Title" w:uiPriority="10" w:qFormat="1"/>
+    <w:lsdException w:name="Closing" w:semiHidden="1" w:unhideWhenUsed="1"/>
+    <w:lsdException w:name="Signature" w:semiHidden="1" w:unhideWhenUsed="1"/>
+    <w:lsdException w:name="Default Paragraph Font" w:semiHidden="1" w:uiPriority="1" w:unhideWhenUsed="1"/>
+    <w:lsdException w:name="Body Text" w:semiHidden="1" w:unhideWhenUsed="1"/>
+    <w:lsdException w:name="Body Text Indent" w:semiHidden="1" w:unhideWhenUsed="1"/>
+    <w:lsdException w:name="List Continue" w:semiHidden="1" w:unhideWhenUsed="1"/>
+    <w:lsdException w:name="List Continue 2" w:semiHidden="1" w:unhideWhenUsed="1"/>
+    <w:lsdException w:name="List Continue 3" w:semiHidden="1" w:unhideWhenUsed="1"/>
+    <w:lsdException w:name="List Continue 4" w:semiHidden="1" w:unhideWhenUsed="1"/>
+    <w:lsdException w:name="List Continue 5" w:semiHidden="1" w:unhideWhenUsed="1"/>
+    <w:lsdException w:name="Message Header" w:semiHidden="1" w:unhideWhenUsed="1"/>
+    <w:lsdException w:name="Subtitle" w:uiPriority="11" w:qFormat="1"/>
+    <w:lsdException w:name="Salutation" w:semiHidden="1" w:unhideWhenUsed="1"/>
+    <w:lsdException w:name="Date" w:semiHidden="1" w:unhideWhenUsed="1"/>
+    <w:lsdException w:name="Body Text First Indent" w:semiHidden="1" w:unhideWhenUsed="1"/>
+    <w:lsdException w:name="Body Text First Indent 2" w:semiHidden="1" w:unhideWhenUsed="1"/>
+    <w:lsdException w:name="Note Heading" w:semiHidden="1" w:unhideWhenUsed="1"/>
+    <w:lsdException w:name="Body Text 2" w:semiHidden="1" w:unhideWhenUsed="1"/>
+    <w:lsdException w:name="Body Text 3" w:semiHidden="1" w:unhideWhenUsed="1"/>
+    <w:lsdException w:name="Body Text Indent 2" w:semiHidden="1" w:unhideWhenUsed="1"/>
+    <w:lsdException w:name="Body Text Indent 3" w:semiHidden="1" w:unhideWhenUsed="1"/>
+    <w:lsdException w:name="Block Text" w:semiHidden="1" w:unhideWhenUsed="1"/>
+    <w:lsdException w:name="Hyperlink" w:semiHidden="1" w:unhideWhenUsed="1"/>
+    <w:lsdException w:name="FollowedHyperlink" w:semiHidden="1" w:unhideWhenUsed="1"/>
+    <w:lsdException w:name="Strong" w:uiPriority="22" w:qFormat="1"/>
+    <w:lsdException w:name="Emphasis" w:uiPriority="20" w:qFormat="1"/>
+    <w:lsdException w:name="Document Map" w:semiHidden="1" w:unhideWhenUsed="1"/>
+    <w:lsdException w:name="Plain Text" w:semiHidden="1" w:unhideWhenUsed="1"/>
+    <w:lsdException w:name="E-mail Signature" w:semiHidden="1" w:unhideWhenUsed="1"/>
+    <w:lsdException w:name="HTML Top of Form" w:semiHidden="1" w:unhideWhenUsed="1"/>
+    <w:lsdException w:name="HTML Bottom of Form" w:semiHidden="1" w:unhideWhenUsed="1"/>
+    <w:lsdException w:name="Normal (Web)" w:semiHidden="1" w:unhideWhenUsed="1"/>
+    <w:lsdException w:name="HTML Acronym" w:semiHidden="1" w:unhideWhenUsed="1"/>
+    <w:lsdException w:name="HTML Address" w:semiHidden="1" w:unhideWhenUsed="1"/>
+    <w:lsdException w:name="HTML Cite" w:semiHidden="1" w:unhideWhenUsed="1"/>
+    <w:lsdException w:name="HTML Code" w:semiHidden="1" w:unhideWhenUsed="1"/>
+    <w:lsdException w:name="HTML Definition" w:semiHidden="1" w:unhideWhenUsed="1"/>
+    <w:lsdException w:name="HTML Keyboard" w:semiHidden="1" w:unhideWhenUsed="1"/>
+    <w:lsdException w:name="HTML Preformatted" w:semiHidden="1" w:unhideWhenUsed="1"/>
+    <w:lsdException w:name="HTML Sample" w:semiHidden="1" w:unhideWhenUsed="1"/>
+    <w:lsdException w:name="HTML Typewriter" w:semiHidden="1" w:unhideWhenUsed="1"/>
+    <w:lsdException w:name="HTML Variable" w:semiHidden="1" w:unhideWhenUsed="1"/>
+    <w:lsdException w:name="Normal Table" w:semiHidden="1" w:unhideWhenUsed="1"/>
+    <w:lsdException w:name="annotation subject" w:semiHidden="1" w:unhideWhenUsed="1"/>
+    <w:lsdException w:name="No List" w:semiHidden="1" w:unhideWhenUsed="1"/>
+    <w:lsdException w:name="Outline List 1" w:semiHidden="1" w:unhideWhenUsed="1"/>
+    <w:lsdException w:name="Outline List 2" w:semiHidden="1" w:unhideWhenUsed="1"/>
+    <w:lsdException w:name="Outline List 3" w:semiHidden="1" w:unhideWhenUsed="1"/>
+    <w:lsdException w:name="Table Simple 1" w:semiHidden="1" w:unhideWhenUsed="1"/>
+    <w:lsdException w:name="Table Simple 2" w:semiHidden="1" w:unhideWhenUsed="1"/>
+    <w:lsdException w:name="Table Simple 3" w:semiHidden="1" w:unhideWhenUsed="1"/>
+    <w:lsdException w:name="Table Classic 1" w:semiHidden="1" w:unhideWhenUsed="1"/>
+    <w:lsdException w:name="Table Classic 2" w:semiHidden="1" w:unhideWhenUsed="1"/>
+    <w:lsdException w:name="Table Classic 3" w:semiHidden="1" w:unhideWhenUsed="1"/>
+    <w:lsdException w:name="Table Classic 4" w:semiHidden="1" w:unhideWhenUsed="1"/>
+    <w:lsdException w:name="Table Colorful 1" w:semiHidden="1" w:unhideWhenUsed="1"/>
+    <w:lsdException w:name="Table Colorful 2" w:semiHidden="1" w:unhideWhenUsed="1"/>
+    <w:lsdException w:name="Table Colorful 3" w:semiHidden="1" w:unhideWhenUsed="1"/>
+    <w:lsdException w:name="Table Columns 1" w:semiHidden="1" w:unhideWhenUsed="1"/>
+    <w:lsdException w:name="Table Columns 2" w:semiHidden="1" w:unhideWhenUsed="1"/>
+    <w:lsdException w:name="Table Columns 3" w:semiHidden="1" w:unhideWhenUsed="1"/>
+    <w:lsdException w:name="Table Columns 4" w:semiHidden="1" w:unhideWhenUsed="1"/>
+    <w:lsdException w:name="Table Columns 5" w:semiHidden="1" w:unhideWhenUsed="1"/>
+    <w:lsdException w:name="Table Grid 1" w:semiHidden="1" w:unhideWhenUsed="1"/>
+    <w:lsdException w:name="Table Grid 2" w:semiHidden="1" w:unhideWhenUsed="1"/>
+    <w:lsdException w:name="Table Grid 3" w:semiHidden="1" w:unhideWhenUsed="1"/>
+    <w:lsdException w:name="Table Grid 4" w:semiHidden="1" w:unhideWhenUsed="1"/>
+    <w:lsdException w:name="Table Grid 5" w:semiHidden="1" w:unhideWhenUsed="1"/>
+    <w:lsdException w:name="Table Grid 6" w:semiHidden="1" w:unhideWhenUsed="1"/>
+    <w:lsdException w:name="Table Grid 7" w:semiHidden="1" w:unhideWhenUsed="1"/>
+    <w:lsdException w:name="Table Grid 8" w:semiHidden="1" w:unhideWhenUsed="1"/>
+    <w:lsdException w:name="Table List 1" w:semiHidden="1" w:unhideWhenUsed="1"/>
+    <w:lsdException w:name="Table List 2" w:semiHidden="1" w:unhideWhenUsed="1"/>
+    <w:lsdException w:name="Table List 3" w:semiHidden="1" w:unhideWhenUsed="1"/>
+    <w:lsdException w:name="Table List 4" w:semiHidden="1" w:unhideWhenUsed="1"/>
+    <w:lsdException w:name="Table List 5" w:semiHidden="1" w:unhideWhenUsed="1"/>
+    <w:lsdException w:name="Table List 6" w:semiHidden="1" w:unhideWhenUsed="1"/>
+    <w:lsdException w:name="Table List 7" w:semiHidden="1" w:unhideWhenUsed="1"/>
+    <w:lsdException w:name="Table List 8" w:semiHidden="1" w:unhideWhenUsed="1"/>
+    <w:lsdException w:name="Table 3D effects 1" w:semiHidden="1" w:unhideWhenUsed="1"/>
+    <w:lsdException w:name="Table 3D effects 2" w:semiHidden="1" w:unhideWhenUsed="1"/>
+    <w:lsdException w:name="Table 3D effects 3" w:semiHidden="1" w:unhideWhenUsed="1"/>
+    <w:lsdException w:name="Table Contemporary" w:semiHidden="1" w:unhideWhenUsed="1"/>
+    <w:lsdException w:name="Table Elegant" w:semiHidden="1" w:unhideWhenUsed="1"/>
+    <w:lsdException w:name="Table Professional" w:semiHidden="1" w:unhideWhenUsed="1"/>
+    <w:lsdException w:name="Table Subtle 1" w:semiHidden="1" w:unhideWhenUsed="1"/>
+    <w:lsdException w:name="Table Subtle 2" w:semiHidden="1" w:unhideWhenUsed="1"/>
+    <w:lsdException w:name="Table Web 1" w:semiHidden="1" w:unhideWhenUsed="1"/>
+    <w:lsdException w:name="Table Web 2" w:semiHidden="1" w:unhideWhenUsed="1"/>
+    <w:lsdException w:name="Table Web 3" w:semiHidden="1" w:unhideWhenUsed="1"/>
+    <w:lsdException w:name="Balloon Text" w:semiHidden="1" w:unhideWhenUsed="1"/>
+    <w:lsdException w:name="Table Grid" w:uiPriority="59"/>
+    <w:lsdException w:name="Table Theme" w:semiHidden="1" w:unhideWhenUsed="1"/>
+    <w:lsdException w:name="Placeholder Text" w:semiHidden="1"/>
+    <w:lsdException w:name="No Spacing" w:uiPriority="1" w:qFormat="1"/>
+    <w:lsdException w:name="Light Shading" w:uiPriority="60"/>
+    <w:lsdException w:name="Light List" w:uiPriority="61"/>
+    <w:lsdException w:name="Light Grid" w:uiPriority="62"/>
+    <w:lsdException w:name="Medium Shading 1" w:uiPriority="63"/>
+    <w:lsdException w:name="Medium Shading 2" w:uiPriority="64"/>
+    <w:lsdException w:name="Medium List 1" w:uiPriority="65"/>
+    <w:lsdException w:name="Medium List 2" w:uiPriority="66"/>
+    <w:lsdException w:name="Medium Grid 1" w:uiPriority="67"/>
+    <w:lsdException w:name="Medium Grid 2" w:uiPriority="68"/>
+    <w:lsdException w:name="Medium Grid 3" w:uiPriority="69"/>
+    <w:lsdException w:name="Dark List" w:uiPriority="70"/>
+    <w:lsdException w:name="Colorful Shading" w:uiPriority="71"/>
+    <w:lsdException w:name="Colorful List" w:uiPriority="72"/>
+    <w:lsdException w:name="Colorful Grid" w:uiPriority="73"/>
+    <w:lsdException w:name="Light Shading Accent 1" w:uiPriority="60"/>
+    <w:lsdException w:name="Light List Accent 1" w:uiPriority="61"/>
+    <w:lsdException w:name="Light Grid Accent 1" w:uiPriority="62"/>
+    <w:lsdException w:name="Medium Shading 1 Accent 1" w:uiPriority="63"/>
+    <w:lsdException w:name="Medium Shading 2 Accent 1" w:uiPriority="64"/>
+    <w:lsdException w:name="Medium List 1 Accent 1" w:uiPriority="65"/>
+    <w:lsdException w:name="Revision" w:semiHidden="1"/>
+    <w:lsdException w:name="List Paragraph" w:uiPriority="34" w:qFormat="1"/>
+    <w:lsdException w:name="Quote" w:uiPriority="29" w:qFormat="1"/>
+    <w:lsdException w:name="Intense Quote" w:uiPriority="30" w:qFormat="1"/>
+    <w:lsdException w:name="Medium List 2 Accent 1" w:uiPriority="66"/>
+    <w:lsdException w:name="Medium Grid 1 Accent 1" w:uiPriority="67"/>
+    <w:lsdException w:name="Medium Grid 2 Accent 1" w:uiPriority="68"/>
+    <w:lsdException w:name="Medium Grid 3 Accent 1" w:uiPriority="69"/>
+    <w:lsdException w:name="Dark List Accent 1" w:uiPriority="70"/>
+    <w:lsdException w:name="Colorful Shading Accent 1" w:uiPriority="71"/>
+    <w:lsdException w:name="Colorful List Accent 1" w:uiPriority="72"/>
+    <w:lsdException w:name="Colorful Grid Accent 1" w:uiPriority="73"/>
+    <w:lsdException w:name="Light Shading Accent 2" w:uiPriority="60"/>
+    <w:lsdException w:name="Light List Accent 2" w:uiPriority="61"/>
+    <w:lsdException w:name="Light Grid Accent 2" w:uiPriority="62"/>
+    <w:lsdException w:name="Medium Shading 1 Accent 2" w:uiPriority="63"/>
+    <w:lsdException w:name="Medium Shading 2 Accent 2" w:uiPriority="64"/>
+    <w:lsdException w:name="Medium List 1 Accent 2" w:uiPriority="65"/>
+    <w:lsdException w:name="Medium List 2 Accent 2" w:uiPriority="66"/>
+    <w:lsdException w:name="Medium Grid 1 Accent 2" w:uiPriority="67"/>
+    <w:lsdException w:name="Medium Grid 2 Accent 2" w:uiPriority="68"/>
+    <w:lsdException w:name="Medium Grid 3 Accent 2" w:uiPriority="69"/>
+    <w:lsdException w:name="Dark List Accent 2" w:uiPriority="70"/>
+    <w:lsdException w:name="Colorful Shading Accent 2" w:uiPriority="71"/>
+    <w:lsdException w:name="Colorful List Accent 2" w:uiPriority="72"/>
+    <w:lsdException w:name="Colorful Grid Accent 2" w:uiPriority="73"/>
+    <w:lsdException w:name="Light Shading Accent 3" w:uiPriority="60"/>
+    <w:lsdException w:name="Light List Accent 3" w:uiPriority="61"/>
+    <w:lsdException w:name="Light Grid Accent 3" w:uiPriority="62"/>
+    <w:lsdException w:name="Medium Shading 1 Accent 3" w:uiPriority="63"/>
+    <w:lsdException w:name="Medium Shading 2 Accent 3" w:uiPriority="64"/>
+    <w:lsdException w:name="Medium List 1 Accent 3" w:uiPriority="65"/>
+    <w:lsdException w:name="Medium List 2 Accent 3" w:uiPriority="66"/>
+    <w:lsdException w:name="Medium Grid 1 Accent 3" w:uiPriority="67"/>
+    <w:lsdException w:name="Medium Grid 2 Accent 3" w:uiPriority="68"/>
+    <w:lsdException w:name="Medium Grid 3 Accent 3" w:uiPriority="69"/>
+    <w:lsdException w:name="Dark List Accent 3" w:uiPriority="70"/>
+    <w:lsdException w:name="Colorful Shading Accent 3" w:uiPriority="71"/>
+    <w:lsdException w:name="Colorful List Accent 3" w:uiPriority="72"/>
+    <w:lsdException w:name="Colorful Grid Accent 3" w:uiPriority="73"/>
+    <w:lsdException w:name="Light Shading Accent 4" w:uiPriority="60"/>
+    <w:lsdException w:name="Light List Accent 4" w:uiPriority="61"/>
+    <w:lsdException w:name="Light Grid Accent 4" w:uiPriority="62"/>
+    <w:lsdException w:name="Medium Shading 1 Accent 4" w:uiPriority="63"/>
+    <w:lsdException w:name="Medium Shading 2 Accent 4" w:uiPriority="64"/>
+    <w:lsdException w:name="Medium List 1 Accent 4" w:uiPriority="65"/>
+    <w:lsdException w:name="Medium List 2 Accent 4" w:uiPriority="66"/>
+    <w:lsdException w:name="Medium Grid 1 Accent 4" w:uiPriority="67"/>
+    <w:lsdException w:name="Medium Grid 2 Accent 4" w:uiPriority="68"/>
+    <w:lsdException w:name="Medium Grid 3 Accent 4" w:uiPriority="69"/>
+    <w:lsdException w:name="Dark List Accent 4" w:uiPriority="70"/>
+    <w:lsdException w:name="Colorful Shading Accent 4" w:uiPriority="71"/>
+    <w:lsdException w:name="Colorful List Accent 4" w:uiPriority="72"/>
+    <w:lsdException w:name="Colorful Grid Accent 4" w:uiPriority="73"/>
+    <w:lsdException w:name="Light Shading Accent 5" w:uiPriority="60"/>
+    <w:lsdException w:name="Light List Accent 5" w:uiPriority="61"/>
+    <w:lsdException w:name="Light Grid Accent 5" w:uiPriority="62"/>
+    <w:lsdException w:name="Medium Shading 1 Accent 5" w:uiPriority="63"/>
+    <w:lsdException w:name="Medium Shading 2 Accent 5" w:uiPriority="64"/>
+    <w:lsdException w:name="Medium List 1 Accent 5" w:uiPriority="65"/>
+    <w:lsdException w:name="Medium List 2 Accent 5" w:uiPriority="66"/>
+    <w:lsdException w:name="Medium Grid 1 Accent 5" w:uiPriority="67"/>
+    <w:lsdException w:name="Medium Grid 2 Accent 5" w:uiPriority="68"/>
+    <w:lsdException w:name="Medium Grid 3 Accent 5" w:uiPriority="69"/>
+    <w:lsdException w:name="Dark List Accent 5" w:uiPriority="70"/>
+    <w:lsdException w:name="Colorful Shading Accent 5" w:uiPriority="71"/>
+    <w:lsdException w:name="Colorful List Accent 5" w:uiPriority="72"/>
+    <w:lsdException w:name="Colorful Grid Accent 5" w:uiPriority="73"/>
+    <w:lsdException w:name="Light Shading Accent 6" w:uiPriority="60"/>
+    <w:lsdException w:name="Light List Accent 6" w:uiPriority="61"/>
+    <w:lsdException w:name="Light Grid Accent 6" w:uiPriority="62"/>
+    <w:lsdException w:name="Medium Shading 1 Accent 6" w:uiPriority="63"/>
+    <w:lsdException w:name="Medium Shading 2 Accent 6" w:uiPriority="64"/>
+    <w:lsdException w:name="Medium List 1 Accent 6" w:uiPriority="65"/>
+    <w:lsdException w:name="Medium List 2 Accent 6" w:uiPriority="66"/>
+    <w:lsdException w:name="Medium Grid 1 Accent 6" w:uiPriority="67"/>
+    <w:lsdException w:name="Medium Grid 2 Accent 6" w:uiPriority="68"/>
+    <w:lsdException w:name="Medium Grid 3 Accent 6" w:uiPriority="69"/>
+    <w:lsdException w:name="Dark List Accent 6" w:uiPriority="70"/>
+    <w:lsdException w:name="Colorful Shading Accent 6" w:uiPriority="71"/>
+    <w:lsdException w:name="Colorful List Accent 6" w:uiPriority="72"/>
+    <w:lsdException w:name="Colorful Grid Accent 6" w:uiPriority="73"/>
+    <w:lsdException w:name="Subtle Emphasis" w:uiPriority="19" w:qFormat="1"/>
+    <w:lsdException w:name="Intense Emphasis" w:uiPriority="21" w:qFormat="1"/>
+    <w:lsdException w:name="Subtle Reference" w:uiPriority="31" w:qFormat="1"/>
+    <w:lsdException w:name="Intense Reference" w:uiPriority="32" w:qFormat="1"/>
+    <w:lsdException w:name="Book Title" w:uiPriority="33" w:qFormat="1"/>
+    <w:lsdException w:name="Bibliography" w:semiHidden="1" w:uiPriority="37" w:unhideWhenUsed="1"/>
+    <w:lsdException w:name="TOC Heading" w:semiHidden="1" w:uiPriority="39" w:unhideWhenUsed="1" w:qFormat="1"/>
+    <w:lsdException w:name="Plain Table 1" w:uiPriority="41"/>
+    <w:lsdException w:name="Plain Table 2" w:uiPriority="42"/>
+    <w:lsdException w:name="Plain Table 3" w:uiPriority="43"/>
+    <w:lsdException w:name="Plain Table 4" w:uiPriority="44"/>
+    <w:lsdException w:name="Plain Table 5" w:uiPriority="45"/>
+    <w:lsdException w:name="Grid Table Light" w:uiPriority="40"/>
+    <w:lsdException w:name="Grid Table 1 Light" w:uiPriority="46"/>
+    <w:lsdException w:name="Grid Table 2" w:uiPriority="47"/>
+    <w:lsdException w:name="Grid Table 3" w:uiPriority="48"/>
+    <w:lsdException w:name="Grid Table 4" w:uiPriority="49"/>
+    <w:lsdException w:name="Grid Table 5 Dark" w:uiPriority="50"/>
+    <w:lsdException w:name="Grid Table 6 Colorful" w:uiPriority="51"/>
+    <w:lsdException w:name="Grid Table 7 Colorful" w:uiPriority="52"/>
+    <w:lsdException w:name="Grid Table 1 Light Accent 1" w:uiPriority="46"/>
+    <w:lsdException w:name="Grid Table 2 Accent 1" w:uiPriority="47"/>
+    <w:lsdException w:name="Grid Table 3 Accent 1" w:uiPriority="48"/>
+    <w:lsdException w:name="Grid Table 4 Accent 1" w:uiPriority="49"/>
+    <w:lsdException w:name="Grid Table 5 Dark Accent 1" w:uiPriority="50"/>
+    <w:lsdException w:name="Grid Table 6 Colorful Accent 1" w:uiPriority="51"/>
+    <w:lsdException w:name="Grid Table 7 Colorful Accent 1" w:uiPriority="52"/>
+    <w:lsdException w:name="Grid Table 1 Light Accent 2" w:uiPriority="46"/>
+    <w:lsdException w:name="Grid Table 2 Accent 2" w:uiPriority="47"/>
+    <w:lsdException w:name="Grid Table 3 Accent 2" w:uiPriority="48"/>
+    <w:lsdException w:name="Grid Table 4 Accent 2" w:uiPriority="49"/>
+    <w:lsdException w:name="Grid Table 5 Dark Accent 2" w:uiPriority="50"/>
+    <w:lsdException w:name="Grid Table 6 Colorful Accent 2" w:uiPriority="51"/>
+    <w:lsdException w:name="Grid Table 7 Colorful Accent 2" w:uiPriority="52"/>
+    <w:lsdException w:name="Grid Table 1 Light Accent 3" w:uiPriority="46"/>
+    <w:lsdException w:name="Grid Table 2 Accent 3" w:uiPriority="47"/>
+    <w:lsdException w:name="Grid Table 3 Accent 3" w:uiPriority="48"/>
+    <w:lsdException w:name="Grid Table 4 Accent 3" w:uiPriority="49"/>
+    <w:lsdException w:name="Grid Table 5 Dark Accent 3" w:uiPriority="50"/>
+    <w:lsdException w:name="Grid Table 6 Colorful Accent 3" w:uiPriority="51"/>
+    <w:lsdException w:name="Grid Table 7 Colorful Accent 3" w:uiPriority="52"/>
+    <w:lsdException w:name="Grid Table 1 Light Accent 4" w:uiPriority="46"/>
+    <w:lsdException w:name="Grid Table 2 Accent 4" w:uiPriority="47"/>
+    <w:lsdException w:name="Grid Table 3 Accent 4" w:uiPriority="48"/>
+    <w:lsdException w:name="Grid Table 4 Accent 4" w:uiPriority="49"/>
+    <w:lsdException w:name="Grid Table 5 Dark Accent 4" w:uiPriority="50"/>
+    <w:lsdException w:name="Grid Table 6 Colorful Accent 4" w:uiPriority="51"/>
+    <w:lsdException w:name="Grid Table 7 Colorful Accent 4" w:uiPriority="52"/>
+    <w:lsdException w:name="Grid Table 1 Light Accent 5" w:uiPriority="46"/>
+    <w:lsdException w:name="Grid Table 2 Accent 5" w:uiPriority="47"/>
+    <w:lsdException w:name="Grid Table 3 Accent 5" w:uiPriority="48"/>
+    <w:lsdException w:name="Grid Table 4 Accent 5" w:uiPriority="49"/>
+    <w:lsdException w:name="Grid Table 5 Dark Accent 5" w:uiPriority="50"/>
+    <w:lsdException w:name="Grid Table 6 Colorful Accent 5" w:uiPriority="51"/>
+    <w:lsdException w:name="Grid Table 7 Colorful Accent 5" w:uiPriority="52"/>
+    <w:lsdException w:name="Grid Table 1 Light Accent 6" w:uiPriority="46"/>
+    <w:lsdException w:name="Grid Table 2 Accent 6" w:uiPriority="47"/>
+    <w:lsdException w:name="Grid Table 3 Accent 6" w:uiPriority="48"/>
+    <w:lsdException w:name="Grid Table 4 Accent 6" w:uiPriority="49"/>
+    <w:lsdException w:name="Grid Table 5 Dark Accent 6" w:uiPriority="50"/>
+    <w:lsdException w:name="Grid Table 6 Colorful Accent 6" w:uiPriority="51"/>
+    <w:lsdException w:name="Grid Table 7 Colorful Accent 6" w:uiPriority="52"/>
+    <w:lsdException w:name="List Table 1 Light" w:uiPriority="46"/>
+    <w:lsdException w:name="List Table 2" w:uiPriority="47"/>
+    <w:lsdException w:name="List Table 3" w:uiPriority="48"/>
+    <w:lsdException w:name="List Table 4" w:uiPriority="49"/>
+    <w:lsdException w:name="List Table 5 Dark" w:uiPriority="50"/>
+    <w:lsdException w:name="List Table 6 Colorful" w:uiPriority="51"/>
+    <w:lsdException w:name="List Table 7 Colorful" w:uiPriority="52"/>
+    <w:lsdException w:name="List Table 1 Light Accent 1" w:uiPriority="46"/>
+    <w:lsdException w:name="List Table 2 Accent 1" w:uiPriority="47"/>
+    <w:lsdException w:name="List Table 3 Accent 1" w:uiPriority="48"/>
+    <w:lsdException w:name="List Table 4 Accent 1" w:uiPriority="49"/>
+    <w:lsdException w:name="List Table 5 Dark Accent 1" w:uiPriority="50"/>
+    <w:lsdException w:name="List Table 6 Colorful Accent 1" w:uiPriority="51"/>
+    <w:lsdException w:name="List Table 7 Colorful Accent 1" w:uiPriority="52"/>
+    <w:lsdException w:name="List Table 1 Light Accent 2" w:uiPriority="46"/>
+    <w:lsdException w:name="List Table 2 Accent 2" w:uiPriority="47"/>
+    <w:lsdException w:name="List Table 3 Accent 2" w:uiPriority="48"/>
+    <w:lsdException w:name="List Table 4 Accent 2" w:uiPriority="49"/>
+    <w:lsdException w:name="List Table 5 Dark Accent 2" w:uiPriority="50"/>
+    <w:lsdException w:name="List Table 6 Colorful Accent 2" w:uiPriority="51"/>
+    <w:lsdException w:name="List Table 7 Colorful Accent 2" w:uiPriority="52"/>
+    <w:lsdException w:name="List Table 1 Light Accent 3" w:uiPriority="46"/>
+    <w:lsdException w:name="List Table 2 Accent 3" w:uiPriority="47"/>
+    <w:lsdException w:name="List Table 3 Accent 3" w:uiPriority="48"/>
+    <w:lsdException w:name="List Table 4 Accent 3" w:uiPriority="49"/>
+    <w:lsdException w:name="List Table 5 Dark Accent 3" w:uiPriority="50"/>
+    <w:lsdException w:name="List Table 6 Colorful Accent 3" w:uiPriority="51"/>
+    <w:lsdException w:name="List Table 7 Colorful Accent 3" w:uiPriority="52"/>
+    <w:lsdException w:name="List Table 1 Light Accent 4" w:uiPriority="46"/>
+    <w:lsdException w:name="List Table 2 Accent 4" w:uiPriority="47"/>
+    <w:lsdException w:name="List Table 3 Accent 4" w:uiPriority="48"/>
+    <w:lsdException w:name="List Table 4 Accent 4" w:uiPriority="49"/>
+    <w:lsdException w:name="List Table 5 Dark Accent 4" w:uiPriority="50"/>
+    <w:lsdException w:name="List Table 6 Colorful Accent 4" w:uiPriority="51"/>
+    <w:lsdException w:name="List Table 7 Colorful Accent 4" w:uiPriority="52"/>
+    <w:lsdException w:name="List Table 1 Light Accent 5" w:uiPriority="46"/>
+    <w:lsdException w:name="List Table 2 Accent 5" w:uiPriority="47"/>
+    <w:lsdException w:name="List Table 3 Accent 5" w:uiPriority="48"/>
+    <w:lsdException w:name="List Table 4 Accent 5" w:uiPriority="49"/>
+    <w:lsdException w:name="List Table 5 Dark Accent 5" w:uiPriority="50"/>
+    <w:lsdException w:name="List Table 6 Colorful Accent 5" w:uiPriority="51"/>
+    <w:lsdException w:name="List Table 7 Colorful Accent 5" w:uiPriority="52"/>
+    <w:lsdException w:name="List Table 1 Light Accent 6" w:uiPriority="46"/>
+    <w:lsdException w:name="List Table 2 Accent 6" w:uiPriority="47"/>
+    <w:lsdException w:name="List Table 3 Accent 6" w:uiPriority="48"/>
+    <w:lsdException w:name="List Table 4 Accent 6" w:uiPriority="49"/>
+    <w:lsdException w:name="List Table 5 Dark Accent 6" w:uiPriority="50"/>
+    <w:lsdException w:name="List Table 6 Colorful Accent 6" w:uiPriority="51"/>
+    <w:lsdException w:name="List Table 7 Colorful Accent 6" w:uiPriority="52"/>
   </w:latentStyles>
   <w:style w:type="paragraph" w:default="1" w:styleId="a">
     <w:name w:val="Normal"/>
@@ -4702,7 +5282,6 @@
     <w:uiPriority w:val="99"/>
     <w:semiHidden/>
     <w:unhideWhenUsed/>
-    <w:qFormat/>
     <w:tblPr>
       <w:tblInd w:w="0" w:type="dxa"/>
       <w:tblCellMar>
@@ -4877,7 +5456,6 @@
     <w:name w:val="Hyperlink"/>
     <w:basedOn w:val="a0"/>
     <w:uiPriority w:val="99"/>
-    <w:semiHidden/>
     <w:unhideWhenUsed/>
     <w:rsid w:val="00FA622A"/>
     <w:rPr>
@@ -5260,7 +5838,7 @@
 </file>
 
 <file path=customXml/itemProps1.xml><?xml version="1.0" encoding="utf-8"?>
-<ds:datastoreItem xmlns:ds="http://schemas.openxmlformats.org/officeDocument/2006/customXml" ds:itemID="{FA88609F-AA09-4408-BAB8-12FD855E3D74}">
+<ds:datastoreItem xmlns:ds="http://schemas.openxmlformats.org/officeDocument/2006/customXml" ds:itemID="{7AC9374C-BBA9-4F75-B2F2-12340558955F}">
   <ds:schemaRefs>
     <ds:schemaRef ds:uri="http://schemas.openxmlformats.org/officeDocument/2006/bibliography"/>
   </ds:schemaRefs>

</xml_diff>